<commit_message>
Chapter 2 - First Assembly Program Completed and other files added
</commit_message>
<xml_diff>
--- a/CSIS2810_Assignments/Chapter 1/Assignment - Kamdon Bird - CSIS 2810 Fall.docx
+++ b/CSIS2810_Assignments/Chapter 1/Assignment - Kamdon Bird - CSIS 2810 Fall.docx
@@ -3,98 +3,415 @@
 <w:document xmlns:wpc="http://schemas.microsoft.com/office/word/2010/wordprocessingCanvas" xmlns:cx="http://schemas.microsoft.com/office/drawing/2014/chartex" xmlns:cx1="http://schemas.microsoft.com/office/drawing/2015/9/8/chartex" xmlns:cx2="http://schemas.microsoft.com/office/drawing/2015/10/21/chartex" xmlns:cx3="http://schemas.microsoft.com/office/drawing/2016/5/9/chartex" xmlns:cx4="http://schemas.microsoft.com/office/drawing/2016/5/10/chartex" xmlns:cx5="http://schemas.microsoft.com/office/drawing/2016/5/11/chartex" xmlns:cx6="http://schemas.microsoft.com/office/drawing/2016/5/12/chartex" xmlns:cx7="http://schemas.microsoft.com/office/drawing/2016/5/13/chartex" xmlns:cx8="http://schemas.microsoft.com/office/drawing/2016/5/14/chartex" xmlns:mc="http://schemas.openxmlformats.org/markup-compatibility/2006" xmlns:aink="http://schemas.microsoft.com/office/drawing/2016/ink" xmlns:am3d="http://schemas.microsoft.com/office/drawing/2017/model3d" xmlns:o="urn:schemas-microsoft-com:office:office" xmlns:oel="http://schemas.microsoft.com/office/2019/extlst" xmlns:r="http://schemas.openxmlformats.org/officeDocument/2006/relationships" xmlns:m="http://schemas.openxmlformats.org/officeDocument/2006/math" xmlns:v="urn:schemas-microsoft-com:vml" xmlns:wp14="http://schemas.microsoft.com/office/word/2010/wordprocessingDrawing" xmlns:wp="http://schemas.openxmlformats.org/drawingml/2006/wordprocessingDrawing" xmlns:w10="urn:schemas-microsoft-com:office:word" xmlns:w="http://schemas.openxmlformats.org/wordprocessingml/2006/main" xmlns:w14="http://schemas.microsoft.com/office/word/2010/wordml" xmlns:w15="http://schemas.microsoft.com/office/word/2012/wordml" xmlns:w16cex="http://schemas.microsoft.com/office/word/2018/wordml/cex" xmlns:w16cid="http://schemas.microsoft.com/office/word/2016/wordml/cid" xmlns:w16="http://schemas.microsoft.com/office/word/2018/wordml" xmlns:w16du="http://schemas.microsoft.com/office/word/2023/wordml/word16du" xmlns:w16sdtdh="http://schemas.microsoft.com/office/word/2020/wordml/sdtdatahash" xmlns:w16se="http://schemas.microsoft.com/office/word/2015/wordml/symex" xmlns:wpg="http://schemas.microsoft.com/office/word/2010/wordprocessingGroup" xmlns:wpi="http://schemas.microsoft.com/office/word/2010/wordprocessingInk" xmlns:wne="http://schemas.microsoft.com/office/word/2006/wordml" xmlns:wps="http://schemas.microsoft.com/office/word/2010/wordprocessingShape" mc:Ignorable="w14 w15 w16se w16cid w16 w16cex w16sdtdh w16du wp14">
   <w:body>
     <w:p>
-      <w:r>
-        <w:rPr>
-          <w:b/>
-          <w:bCs/>
-        </w:rPr>
-        <w:t>Assignment Chapter 1:</w:t>
-      </w:r>
-    </w:p>
-    <w:p>
-      <w:r>
-        <w:rPr>
-          <w:b/>
-          <w:bCs/>
-        </w:rPr>
-        <w:t>Important Notes:</w:t>
-      </w:r>
-    </w:p>
-    <w:p>
-      <w:pPr>
-        <w:numPr>
-          <w:ilvl w:val="0"/>
-          <w:numId w:val="1"/>
-        </w:numPr>
-      </w:pPr>
-      <w:r>
-        <w:t>All the exercises are from the reference book.</w:t>
-      </w:r>
-    </w:p>
-    <w:p>
-      <w:pPr>
-        <w:numPr>
-          <w:ilvl w:val="0"/>
-          <w:numId w:val="1"/>
-        </w:numPr>
-      </w:pPr>
-      <w:r>
-        <w:rPr>
-          <w:b/>
-          <w:bCs/>
-        </w:rPr>
-        <w:t>Show your solution steps</w:t>
-      </w:r>
-      <w:r>
-        <w:t xml:space="preserve"> so you receive partial credit for incorrect </w:t>
+      <w:pPr>
+        <w:rPr>
+          <w:rFonts w:ascii="Calibri" w:hAnsi="Calibri" w:cs="Calibri"/>
+          <w:b/>
+          <w:bCs/>
+          <w:sz w:val="22"/>
+          <w:szCs w:val="22"/>
+        </w:rPr>
+      </w:pPr>
+      <w:r>
+        <w:rPr>
+          <w:rFonts w:ascii="Calibri" w:hAnsi="Calibri" w:cs="Calibri"/>
+          <w:b/>
+          <w:bCs/>
+          <w:sz w:val="22"/>
+          <w:szCs w:val="22"/>
+        </w:rPr>
+        <w:t>Problem 1.1:</w:t>
+      </w:r>
+      <w:r>
+        <w:rPr>
+          <w:rFonts w:ascii="Calibri" w:hAnsi="Calibri" w:cs="Calibri"/>
+          <w:sz w:val="22"/>
+          <w:szCs w:val="22"/>
+        </w:rPr>
+        <w:br/>
+      </w:r>
+      <w:r>
+        <w:rPr>
+          <w:rFonts w:ascii="Calibri" w:hAnsi="Calibri" w:cs="Calibri"/>
+          <w:b/>
+          <w:bCs/>
+          <w:sz w:val="22"/>
+          <w:szCs w:val="22"/>
+        </w:rPr>
+        <w:t>Aside from the smart cell phones used by a billion people, list and describe four other types of computers</w:t>
+      </w:r>
+      <w:r>
+        <w:rPr>
+          <w:rFonts w:ascii="Calibri" w:hAnsi="Calibri" w:cs="Calibri"/>
+          <w:b/>
+          <w:bCs/>
+          <w:sz w:val="22"/>
+          <w:szCs w:val="22"/>
+        </w:rPr>
+        <w:t>.</w:t>
+      </w:r>
+      <w:r>
+        <w:rPr>
+          <w:rFonts w:ascii="Consolas" w:hAnsi="Consolas" w:cs="Calibri"/>
+          <w:b/>
+          <w:bCs/>
+          <w:sz w:val="20"/>
+          <w:szCs w:val="20"/>
+        </w:rPr>
+        <w:br/>
+      </w:r>
+      <w:r>
+        <w:rPr>
+          <w:rFonts w:ascii="Consolas" w:hAnsi="Consolas" w:cs="Calibri"/>
+          <w:sz w:val="20"/>
+          <w:szCs w:val="20"/>
+        </w:rPr>
+        <w:t>1. Desktops: Traditional personal computers that are used for general-purpose tasks like word processing, web browsing, gaming, and productivity applications.</w:t>
+      </w:r>
+      <w:r>
+        <w:rPr>
+          <w:rFonts w:ascii="Consolas" w:hAnsi="Consolas" w:cs="Calibri"/>
+          <w:sz w:val="20"/>
+          <w:szCs w:val="20"/>
+        </w:rPr>
+        <w:br/>
+        <w:t>2. Laptops: Portable computers, used for a wide variety of tasks like desktops but with the added benefit of mobility.</w:t>
+      </w:r>
+      <w:r>
+        <w:rPr>
+          <w:rFonts w:ascii="Consolas" w:hAnsi="Consolas" w:cs="Calibri"/>
+          <w:sz w:val="20"/>
+          <w:szCs w:val="20"/>
+        </w:rPr>
+        <w:br/>
+      </w:r>
+      <w:r>
+        <w:rPr>
+          <w:rFonts w:ascii="Consolas" w:hAnsi="Consolas" w:cs="Calibri"/>
+          <w:sz w:val="20"/>
+          <w:szCs w:val="20"/>
+        </w:rPr>
+        <w:t>3. Servers: Computers designed to manage network resources, including web servers, file servers, and database servers.</w:t>
+      </w:r>
+      <w:r>
+        <w:rPr>
+          <w:rFonts w:ascii="Consolas" w:hAnsi="Consolas" w:cs="Calibri"/>
+          <w:sz w:val="20"/>
+          <w:szCs w:val="20"/>
+        </w:rPr>
+        <w:br/>
+      </w:r>
+      <w:r>
+        <w:rPr>
+          <w:rFonts w:ascii="Consolas" w:hAnsi="Consolas" w:cs="Calibri"/>
+          <w:sz w:val="20"/>
+          <w:szCs w:val="20"/>
+        </w:rPr>
+        <w:t>4. Embedded Systems: Computers integrated into other devices (e.g., microwaves, car engines, or industrial machines) to perform dedicated functions.</w:t>
+      </w:r>
+    </w:p>
+    <w:p>
+      <w:pPr>
+        <w:rPr>
+          <w:rFonts w:ascii="Calibri" w:hAnsi="Calibri" w:cs="Calibri"/>
+          <w:b/>
+          <w:bCs/>
+          <w:sz w:val="22"/>
+          <w:szCs w:val="22"/>
+        </w:rPr>
+      </w:pPr>
+    </w:p>
+    <w:p>
+      <w:pPr>
+        <w:rPr>
+          <w:rFonts w:ascii="Calibri" w:hAnsi="Calibri" w:cs="Calibri"/>
+          <w:b/>
+          <w:bCs/>
+          <w:sz w:val="22"/>
+          <w:szCs w:val="22"/>
+        </w:rPr>
+      </w:pPr>
+    </w:p>
+    <w:p>
+      <w:pPr>
+        <w:rPr>
+          <w:rFonts w:ascii="Calibri" w:hAnsi="Calibri" w:cs="Calibri"/>
+          <w:b/>
+          <w:bCs/>
+          <w:sz w:val="22"/>
+          <w:szCs w:val="22"/>
+        </w:rPr>
+      </w:pPr>
+    </w:p>
+    <w:p>
+      <w:pPr>
+        <w:rPr>
+          <w:rFonts w:ascii="Calibri" w:hAnsi="Calibri" w:cs="Calibri"/>
+          <w:b/>
+          <w:bCs/>
+          <w:sz w:val="22"/>
+          <w:szCs w:val="22"/>
+        </w:rPr>
+      </w:pPr>
+    </w:p>
+    <w:p>
+      <w:pPr>
+        <w:rPr>
+          <w:rFonts w:ascii="Calibri" w:hAnsi="Calibri" w:cs="Calibri"/>
+          <w:b/>
+          <w:bCs/>
+          <w:sz w:val="22"/>
+          <w:szCs w:val="22"/>
+        </w:rPr>
+      </w:pPr>
+    </w:p>
+    <w:p>
+      <w:pPr>
+        <w:rPr>
+          <w:rFonts w:ascii="Calibri" w:hAnsi="Calibri" w:cs="Calibri"/>
+          <w:b/>
+          <w:bCs/>
+          <w:sz w:val="22"/>
+          <w:szCs w:val="22"/>
+        </w:rPr>
+      </w:pPr>
+    </w:p>
+    <w:p>
+      <w:pPr>
+        <w:rPr>
+          <w:rFonts w:ascii="Calibri" w:hAnsi="Calibri" w:cs="Calibri"/>
+          <w:b/>
+          <w:bCs/>
+          <w:sz w:val="22"/>
+          <w:szCs w:val="22"/>
+        </w:rPr>
+      </w:pPr>
+    </w:p>
+    <w:p>
+      <w:pPr>
+        <w:rPr>
+          <w:rFonts w:ascii="Calibri" w:hAnsi="Calibri" w:cs="Calibri"/>
+          <w:b/>
+          <w:bCs/>
+          <w:sz w:val="22"/>
+          <w:szCs w:val="22"/>
+        </w:rPr>
+      </w:pPr>
+    </w:p>
+    <w:p>
+      <w:pPr>
+        <w:rPr>
+          <w:rFonts w:ascii="Calibri" w:hAnsi="Calibri" w:cs="Calibri"/>
+          <w:b/>
+          <w:bCs/>
+          <w:sz w:val="22"/>
+          <w:szCs w:val="22"/>
+        </w:rPr>
+      </w:pPr>
+    </w:p>
+    <w:p>
+      <w:pPr>
+        <w:rPr>
+          <w:rFonts w:ascii="Calibri" w:hAnsi="Calibri" w:cs="Calibri"/>
+          <w:b/>
+          <w:bCs/>
+          <w:sz w:val="22"/>
+          <w:szCs w:val="22"/>
+        </w:rPr>
+      </w:pPr>
+    </w:p>
+    <w:p>
+      <w:pPr>
+        <w:rPr>
+          <w:rFonts w:ascii="Calibri" w:hAnsi="Calibri" w:cs="Calibri"/>
+          <w:b/>
+          <w:bCs/>
+          <w:sz w:val="22"/>
+          <w:szCs w:val="22"/>
+        </w:rPr>
+      </w:pPr>
+    </w:p>
+    <w:p>
+      <w:pPr>
+        <w:rPr>
+          <w:rFonts w:ascii="Calibri" w:hAnsi="Calibri" w:cs="Calibri"/>
+          <w:b/>
+          <w:bCs/>
+          <w:sz w:val="22"/>
+          <w:szCs w:val="22"/>
+        </w:rPr>
+      </w:pPr>
+    </w:p>
+    <w:p>
+      <w:pPr>
+        <w:rPr>
+          <w:rFonts w:ascii="Calibri" w:hAnsi="Calibri" w:cs="Calibri"/>
+          <w:b/>
+          <w:bCs/>
+          <w:sz w:val="22"/>
+          <w:szCs w:val="22"/>
+        </w:rPr>
+      </w:pPr>
+    </w:p>
+    <w:p>
+      <w:pPr>
+        <w:rPr>
+          <w:rFonts w:ascii="Calibri" w:hAnsi="Calibri" w:cs="Calibri"/>
+          <w:b/>
+          <w:bCs/>
+          <w:sz w:val="22"/>
+          <w:szCs w:val="22"/>
+        </w:rPr>
+      </w:pPr>
+    </w:p>
+    <w:p>
+      <w:pPr>
+        <w:rPr>
+          <w:rFonts w:ascii="Calibri" w:hAnsi="Calibri" w:cs="Calibri"/>
+          <w:b/>
+          <w:bCs/>
+          <w:sz w:val="22"/>
+          <w:szCs w:val="22"/>
+        </w:rPr>
+      </w:pPr>
+    </w:p>
+    <w:p>
+      <w:pPr>
+        <w:rPr>
+          <w:rFonts w:ascii="Calibri" w:hAnsi="Calibri" w:cs="Calibri"/>
+          <w:b/>
+          <w:bCs/>
+          <w:sz w:val="22"/>
+          <w:szCs w:val="22"/>
+        </w:rPr>
+      </w:pPr>
+    </w:p>
+    <w:p>
+      <w:pPr>
+        <w:rPr>
+          <w:rFonts w:ascii="Calibri" w:hAnsi="Calibri" w:cs="Calibri"/>
+          <w:b/>
+          <w:bCs/>
+          <w:sz w:val="22"/>
+          <w:szCs w:val="22"/>
+        </w:rPr>
+      </w:pPr>
+    </w:p>
+    <w:p>
+      <w:pPr>
+        <w:rPr>
+          <w:rFonts w:ascii="Calibri" w:hAnsi="Calibri" w:cs="Calibri"/>
+          <w:b/>
+          <w:bCs/>
+          <w:sz w:val="22"/>
+          <w:szCs w:val="22"/>
+        </w:rPr>
+      </w:pPr>
+    </w:p>
+    <w:p>
+      <w:pPr>
+        <w:rPr>
+          <w:rFonts w:ascii="Calibri" w:hAnsi="Calibri" w:cs="Calibri"/>
+          <w:b/>
+          <w:bCs/>
+          <w:sz w:val="22"/>
+          <w:szCs w:val="22"/>
+        </w:rPr>
+      </w:pPr>
+    </w:p>
+    <w:p>
+      <w:pPr>
+        <w:rPr>
+          <w:rFonts w:ascii="Calibri" w:hAnsi="Calibri" w:cs="Calibri"/>
+          <w:b/>
+          <w:bCs/>
+          <w:sz w:val="22"/>
+          <w:szCs w:val="22"/>
+        </w:rPr>
+      </w:pPr>
+    </w:p>
+    <w:p>
+      <w:pPr>
+        <w:rPr>
+          <w:rFonts w:ascii="Calibri" w:hAnsi="Calibri" w:cs="Calibri"/>
+          <w:b/>
+          <w:bCs/>
+          <w:sz w:val="22"/>
+          <w:szCs w:val="22"/>
+        </w:rPr>
+      </w:pPr>
+    </w:p>
+    <w:p>
+      <w:pPr>
+        <w:rPr>
+          <w:rFonts w:ascii="Calibri" w:hAnsi="Calibri" w:cs="Calibri"/>
+          <w:b/>
+          <w:bCs/>
+          <w:sz w:val="22"/>
+          <w:szCs w:val="22"/>
+        </w:rPr>
+      </w:pPr>
+      <w:r>
+        <w:rPr>
+          <w:rFonts w:ascii="Calibri" w:hAnsi="Calibri" w:cs="Calibri"/>
+          <w:b/>
+          <w:bCs/>
+          <w:sz w:val="22"/>
+          <w:szCs w:val="22"/>
+        </w:rPr>
+        <w:lastRenderedPageBreak/>
+        <w:t xml:space="preserve"> </w:t>
+      </w:r>
+      <w:r>
+        <w:rPr>
+          <w:rFonts w:ascii="Calibri" w:hAnsi="Calibri" w:cs="Calibri"/>
+          <w:b/>
+          <w:bCs/>
+          <w:sz w:val="22"/>
+          <w:szCs w:val="22"/>
+        </w:rPr>
+        <w:t>Problem 1.2:</w:t>
+      </w:r>
+      <w:r>
+        <w:rPr>
+          <w:rFonts w:ascii="Calibri" w:hAnsi="Calibri" w:cs="Calibri"/>
+          <w:b/>
+          <w:bCs/>
+          <w:sz w:val="22"/>
+          <w:szCs w:val="22"/>
+        </w:rPr>
+        <w:br/>
+      </w:r>
+      <w:r>
+        <w:rPr>
+          <w:rFonts w:ascii="Calibri" w:hAnsi="Calibri" w:cs="Calibri"/>
+          <w:b/>
+          <w:bCs/>
+          <w:sz w:val="22"/>
+          <w:szCs w:val="22"/>
+        </w:rPr>
+        <w:t xml:space="preserve">The eight great ideas in computer architecture are </w:t>
       </w:r>
       <w:proofErr w:type="gramStart"/>
       <w:r>
-        <w:t>answers</w:t>
+        <w:rPr>
+          <w:rFonts w:ascii="Calibri" w:hAnsi="Calibri" w:cs="Calibri"/>
+          <w:b/>
+          <w:bCs/>
+          <w:sz w:val="22"/>
+          <w:szCs w:val="22"/>
+        </w:rPr>
+        <w:t>similar to</w:t>
       </w:r>
       <w:proofErr w:type="gramEnd"/>
       <w:r>
-        <w:t xml:space="preserve"> and I know you have understood the material. Don't just show us the final answer.</w:t>
-      </w:r>
-    </w:p>
-    <w:p>
-      <w:r>
-        <w:rPr>
-          <w:b/>
-          <w:bCs/>
-        </w:rPr>
-        <w:t>Exercises.</w:t>
-      </w:r>
-    </w:p>
-    <w:p>
-      <w:r>
-        <w:rPr>
-          <w:b/>
-          <w:bCs/>
-        </w:rPr>
-        <w:t>1.1 </w:t>
-      </w:r>
-      <w:r>
-        <w:t>[2] &lt;§1.1&gt; Aside from the smart cell phones used by a billion people, list and describe four other types of computers.</w:t>
-      </w:r>
-    </w:p>
-    <w:p>
-      <w:r>
-        <w:rPr>
-          <w:b/>
-          <w:bCs/>
-        </w:rPr>
-        <w:t>1.2 </w:t>
-      </w:r>
-      <w:r>
-        <w:t xml:space="preserve">[5] &lt;§1.2&gt; Th e eight great ideas in computer architecture are </w:t>
-      </w:r>
-      <w:proofErr w:type="gramStart"/>
-      <w:r>
-        <w:t>similar to</w:t>
-      </w:r>
-      <w:proofErr w:type="gramEnd"/>
-      <w:r>
+        <w:rPr>
+          <w:rFonts w:ascii="Calibri" w:hAnsi="Calibri" w:cs="Calibri"/>
+          <w:b/>
+          <w:bCs/>
+          <w:sz w:val="22"/>
+          <w:szCs w:val="22"/>
+        </w:rPr>
         <w:t xml:space="preserve"> ideas from other fields. Match the eight ideas from computer architecture, “Design for Moore’s Law”, “Use Abstraction to Simplify Design”, “Make the Common Case Fast”, “Performance via Parallelism”, “Performance via Pipelining”, Performance via Prediction”, “Hierarchy of Memories”, and “Dependability via Redundancy” to the following ideas from other fields:</w:t>
       </w:r>
     </w:p>
@@ -104,9 +421,62 @@
           <w:ilvl w:val="0"/>
           <w:numId w:val="2"/>
         </w:numPr>
-      </w:pPr>
-      <w:r>
+        <w:tabs>
+          <w:tab w:val="clear" w:pos="720"/>
+          <w:tab w:val="num" w:pos="360"/>
+        </w:tabs>
+        <w:ind w:left="360"/>
+        <w:rPr>
+          <w:rFonts w:ascii="Calibri" w:hAnsi="Calibri" w:cs="Calibri"/>
+          <w:b/>
+          <w:bCs/>
+          <w:sz w:val="22"/>
+          <w:szCs w:val="22"/>
+        </w:rPr>
+      </w:pPr>
+      <w:r>
+        <w:rPr>
+          <w:rFonts w:ascii="Calibri" w:hAnsi="Calibri" w:cs="Calibri"/>
+          <w:b/>
+          <w:bCs/>
+          <w:sz w:val="22"/>
+          <w:szCs w:val="22"/>
+        </w:rPr>
         <w:t>Assembly lines in automobile manufacturing</w:t>
+      </w:r>
+      <w:r>
+        <w:rPr>
+          <w:rFonts w:ascii="Calibri" w:hAnsi="Calibri" w:cs="Calibri"/>
+          <w:b/>
+          <w:bCs/>
+          <w:sz w:val="22"/>
+          <w:szCs w:val="22"/>
+        </w:rPr>
+        <w:br/>
+      </w:r>
+      <w:r>
+        <w:rPr>
+          <w:rFonts w:ascii="Consolas" w:hAnsi="Consolas" w:cs="Calibri"/>
+          <w:sz w:val="20"/>
+          <w:szCs w:val="20"/>
+        </w:rPr>
+        <w:t xml:space="preserve">Performance via Pipelining. </w:t>
+      </w:r>
+      <w:r>
+        <w:rPr>
+          <w:rFonts w:ascii="Consolas" w:hAnsi="Consolas" w:cs="Calibri"/>
+          <w:sz w:val="20"/>
+          <w:szCs w:val="20"/>
+        </w:rPr>
+        <w:t>M</w:t>
+      </w:r>
+      <w:r>
+        <w:rPr>
+          <w:rFonts w:ascii="Consolas" w:hAnsi="Consolas" w:cs="Calibri"/>
+          <w:sz w:val="20"/>
+          <w:szCs w:val="20"/>
+        </w:rPr>
+        <w:t>uch like assembly lines in manufacturing, where different stages work concurrently to improve efficiency.</w:t>
       </w:r>
     </w:p>
     <w:p>
@@ -115,9 +485,62 @@
           <w:ilvl w:val="0"/>
           <w:numId w:val="2"/>
         </w:numPr>
-      </w:pPr>
-      <w:r>
+        <w:tabs>
+          <w:tab w:val="clear" w:pos="720"/>
+          <w:tab w:val="num" w:pos="360"/>
+        </w:tabs>
+        <w:ind w:left="360"/>
+        <w:rPr>
+          <w:rFonts w:ascii="Calibri" w:hAnsi="Calibri" w:cs="Calibri"/>
+          <w:b/>
+          <w:bCs/>
+          <w:sz w:val="22"/>
+          <w:szCs w:val="22"/>
+        </w:rPr>
+      </w:pPr>
+      <w:r>
+        <w:rPr>
+          <w:rFonts w:ascii="Calibri" w:hAnsi="Calibri" w:cs="Calibri"/>
+          <w:b/>
+          <w:bCs/>
+          <w:sz w:val="22"/>
+          <w:szCs w:val="22"/>
+        </w:rPr>
         <w:t>Suspension bridge cables</w:t>
+      </w:r>
+      <w:r>
+        <w:rPr>
+          <w:rFonts w:ascii="Calibri" w:hAnsi="Calibri" w:cs="Calibri"/>
+          <w:b/>
+          <w:bCs/>
+          <w:sz w:val="22"/>
+          <w:szCs w:val="22"/>
+        </w:rPr>
+        <w:br/>
+      </w:r>
+      <w:r>
+        <w:rPr>
+          <w:rFonts w:ascii="Consolas" w:hAnsi="Consolas" w:cs="Calibri"/>
+          <w:sz w:val="20"/>
+          <w:szCs w:val="20"/>
+        </w:rPr>
+        <w:t xml:space="preserve">Dependability via Redundancy. </w:t>
+      </w:r>
+      <w:r>
+        <w:rPr>
+          <w:rFonts w:ascii="Consolas" w:hAnsi="Consolas" w:cs="Calibri"/>
+          <w:sz w:val="20"/>
+          <w:szCs w:val="20"/>
+        </w:rPr>
+        <w:t>E</w:t>
+      </w:r>
+      <w:r>
+        <w:rPr>
+          <w:rFonts w:ascii="Consolas" w:hAnsi="Consolas" w:cs="Calibri"/>
+          <w:sz w:val="20"/>
+          <w:szCs w:val="20"/>
+        </w:rPr>
+        <w:t>nsuring stability even if some cables fail, like redundancy in computer systems to enhance reliability.</w:t>
       </w:r>
     </w:p>
     <w:p>
@@ -126,9 +549,44 @@
           <w:ilvl w:val="0"/>
           <w:numId w:val="2"/>
         </w:numPr>
-      </w:pPr>
-      <w:r>
+        <w:tabs>
+          <w:tab w:val="clear" w:pos="720"/>
+          <w:tab w:val="num" w:pos="360"/>
+        </w:tabs>
+        <w:ind w:left="360"/>
+        <w:rPr>
+          <w:rFonts w:ascii="Calibri" w:hAnsi="Calibri" w:cs="Calibri"/>
+          <w:sz w:val="22"/>
+          <w:szCs w:val="22"/>
+        </w:rPr>
+      </w:pPr>
+      <w:r>
+        <w:rPr>
+          <w:rFonts w:ascii="Calibri" w:hAnsi="Calibri" w:cs="Calibri"/>
+          <w:b/>
+          <w:bCs/>
+          <w:sz w:val="22"/>
+          <w:szCs w:val="22"/>
+        </w:rPr>
         <w:t>Aircraft and marine navigation systems that incorporate wind information</w:t>
+      </w:r>
+      <w:r>
+        <w:rPr>
+          <w:rFonts w:ascii="Calibri" w:hAnsi="Calibri" w:cs="Calibri"/>
+          <w:b/>
+          <w:bCs/>
+          <w:sz w:val="22"/>
+          <w:szCs w:val="22"/>
+        </w:rPr>
+        <w:br/>
+      </w:r>
+      <w:r>
+        <w:rPr>
+          <w:rFonts w:ascii="Consolas" w:hAnsi="Consolas" w:cs="Calibri"/>
+          <w:sz w:val="20"/>
+          <w:szCs w:val="20"/>
+        </w:rPr>
+        <w:t>Performance via Prediction. These systems use environmental data to predict the best course of action, much like branch prediction in processors.</w:t>
       </w:r>
     </w:p>
     <w:p>
@@ -137,9 +595,52 @@
           <w:ilvl w:val="0"/>
           <w:numId w:val="2"/>
         </w:numPr>
-      </w:pPr>
-      <w:r>
+        <w:tabs>
+          <w:tab w:val="clear" w:pos="720"/>
+          <w:tab w:val="num" w:pos="360"/>
+        </w:tabs>
+        <w:ind w:left="360"/>
+        <w:rPr>
+          <w:rFonts w:ascii="Calibri" w:hAnsi="Calibri" w:cs="Calibri"/>
+          <w:sz w:val="22"/>
+          <w:szCs w:val="22"/>
+        </w:rPr>
+      </w:pPr>
+      <w:r>
+        <w:rPr>
+          <w:rFonts w:ascii="Calibri" w:hAnsi="Calibri" w:cs="Calibri"/>
+          <w:b/>
+          <w:bCs/>
+          <w:sz w:val="22"/>
+          <w:szCs w:val="22"/>
+        </w:rPr>
         <w:t>Express elevators in buildings</w:t>
+      </w:r>
+      <w:r>
+        <w:rPr>
+          <w:rFonts w:ascii="Calibri" w:hAnsi="Calibri" w:cs="Calibri"/>
+          <w:b/>
+          <w:bCs/>
+          <w:sz w:val="22"/>
+          <w:szCs w:val="22"/>
+        </w:rPr>
+        <w:br/>
+      </w:r>
+      <w:r>
+        <w:rPr>
+          <w:rFonts w:ascii="Consolas" w:hAnsi="Consolas" w:cs="Calibri"/>
+          <w:sz w:val="20"/>
+          <w:szCs w:val="20"/>
+        </w:rPr>
+        <w:t>Make the Common Case Fast. Express elevators skip floors, focusing on the most common and important floors to increase efficiency</w:t>
+      </w:r>
+      <w:r>
+        <w:rPr>
+          <w:rFonts w:ascii="Consolas" w:hAnsi="Consolas" w:cs="Calibri"/>
+          <w:sz w:val="20"/>
+          <w:szCs w:val="20"/>
+        </w:rPr>
+        <w:t>.</w:t>
       </w:r>
     </w:p>
     <w:p>
@@ -148,9 +649,100 @@
           <w:ilvl w:val="0"/>
           <w:numId w:val="2"/>
         </w:numPr>
-      </w:pPr>
-      <w:r>
+        <w:tabs>
+          <w:tab w:val="clear" w:pos="720"/>
+          <w:tab w:val="num" w:pos="360"/>
+        </w:tabs>
+        <w:ind w:left="360"/>
+        <w:rPr>
+          <w:rFonts w:ascii="Calibri" w:hAnsi="Calibri" w:cs="Calibri"/>
+          <w:sz w:val="22"/>
+          <w:szCs w:val="22"/>
+        </w:rPr>
+      </w:pPr>
+      <w:r>
+        <w:rPr>
+          <w:rFonts w:ascii="Calibri" w:hAnsi="Calibri" w:cs="Calibri"/>
+          <w:b/>
+          <w:bCs/>
+          <w:sz w:val="22"/>
+          <w:szCs w:val="22"/>
+        </w:rPr>
         <w:t>Library reserve desk</w:t>
+      </w:r>
+      <w:r>
+        <w:rPr>
+          <w:rFonts w:ascii="Calibri" w:hAnsi="Calibri" w:cs="Calibri"/>
+          <w:b/>
+          <w:bCs/>
+          <w:sz w:val="22"/>
+          <w:szCs w:val="22"/>
+        </w:rPr>
+        <w:br/>
+      </w:r>
+      <w:r>
+        <w:rPr>
+          <w:rFonts w:ascii="Consolas" w:hAnsi="Consolas" w:cs="Calibri"/>
+          <w:sz w:val="20"/>
+          <w:szCs w:val="20"/>
+        </w:rPr>
+        <w:t>Hierarchy of Memories</w:t>
+      </w:r>
+      <w:r>
+        <w:rPr>
+          <w:rFonts w:ascii="Consolas" w:hAnsi="Consolas" w:cs="Calibri"/>
+          <w:sz w:val="20"/>
+          <w:szCs w:val="20"/>
+        </w:rPr>
+        <w:t>.</w:t>
+      </w:r>
+      <w:r>
+        <w:rPr>
+          <w:rFonts w:ascii="Consolas" w:hAnsi="Consolas" w:cs="Calibri"/>
+          <w:sz w:val="20"/>
+          <w:szCs w:val="20"/>
+        </w:rPr>
+        <w:t xml:space="preserve"> </w:t>
+      </w:r>
+      <w:r>
+        <w:rPr>
+          <w:rFonts w:ascii="Consolas" w:hAnsi="Consolas" w:cs="Calibri"/>
+          <w:sz w:val="20"/>
+          <w:szCs w:val="20"/>
+        </w:rPr>
+        <w:t>Reserv</w:t>
+      </w:r>
+      <w:r>
+        <w:rPr>
+          <w:rFonts w:ascii="Consolas" w:hAnsi="Consolas" w:cs="Calibri"/>
+          <w:sz w:val="20"/>
+          <w:szCs w:val="20"/>
+        </w:rPr>
+        <w:t>ing at the desk is</w:t>
+      </w:r>
+      <w:r>
+        <w:rPr>
+          <w:rFonts w:ascii="Consolas" w:hAnsi="Consolas" w:cs="Calibri"/>
+          <w:sz w:val="20"/>
+          <w:szCs w:val="20"/>
+        </w:rPr>
+        <w:t xml:space="preserve"> </w:t>
+      </w:r>
+      <w:r>
+        <w:rPr>
+          <w:rFonts w:ascii="Consolas" w:hAnsi="Consolas" w:cs="Calibri"/>
+          <w:sz w:val="20"/>
+          <w:szCs w:val="20"/>
+        </w:rPr>
+        <w:t>m</w:t>
+      </w:r>
+      <w:r>
+        <w:rPr>
+          <w:rFonts w:ascii="Consolas" w:hAnsi="Consolas" w:cs="Calibri"/>
+          <w:sz w:val="20"/>
+          <w:szCs w:val="20"/>
+        </w:rPr>
+        <w:t>imicking how faster memory (like caches) is used for frequently accessed data in computing.</w:t>
       </w:r>
     </w:p>
     <w:p>
@@ -159,9 +751,44 @@
           <w:ilvl w:val="0"/>
           <w:numId w:val="2"/>
         </w:numPr>
-      </w:pPr>
-      <w:r>
+        <w:tabs>
+          <w:tab w:val="clear" w:pos="720"/>
+          <w:tab w:val="num" w:pos="360"/>
+        </w:tabs>
+        <w:ind w:left="360"/>
+        <w:rPr>
+          <w:rFonts w:ascii="Calibri" w:hAnsi="Calibri" w:cs="Calibri"/>
+          <w:sz w:val="22"/>
+          <w:szCs w:val="22"/>
+        </w:rPr>
+      </w:pPr>
+      <w:r>
+        <w:rPr>
+          <w:rFonts w:ascii="Calibri" w:hAnsi="Calibri" w:cs="Calibri"/>
+          <w:b/>
+          <w:bCs/>
+          <w:sz w:val="22"/>
+          <w:szCs w:val="22"/>
+        </w:rPr>
         <w:t>Increasing the gate area on a CMOS transistor to decrease its switching time</w:t>
+      </w:r>
+      <w:r>
+        <w:rPr>
+          <w:rFonts w:ascii="Calibri" w:hAnsi="Calibri" w:cs="Calibri"/>
+          <w:b/>
+          <w:bCs/>
+          <w:sz w:val="22"/>
+          <w:szCs w:val="22"/>
+        </w:rPr>
+        <w:br/>
+      </w:r>
+      <w:r>
+        <w:rPr>
+          <w:rFonts w:ascii="Consolas" w:hAnsi="Consolas" w:cs="Calibri"/>
+          <w:sz w:val="20"/>
+          <w:szCs w:val="20"/>
+        </w:rPr>
+        <w:t>Design for Moore’s Law. By increasing the size of transistors, the switching speed improves, which reflects how computer architectures are designed to anticipate advances in transistor technology.</w:t>
       </w:r>
     </w:p>
     <w:p>
@@ -170,17 +797,84 @@
           <w:ilvl w:val="0"/>
           <w:numId w:val="2"/>
         </w:numPr>
-      </w:pPr>
-      <w:r>
+        <w:tabs>
+          <w:tab w:val="clear" w:pos="720"/>
+          <w:tab w:val="num" w:pos="360"/>
+        </w:tabs>
+        <w:ind w:left="360"/>
+        <w:rPr>
+          <w:rFonts w:ascii="Calibri" w:hAnsi="Calibri" w:cs="Calibri"/>
+          <w:b/>
+          <w:bCs/>
+          <w:sz w:val="22"/>
+          <w:szCs w:val="22"/>
+        </w:rPr>
+      </w:pPr>
+      <w:r>
+        <w:rPr>
+          <w:rFonts w:ascii="Calibri" w:hAnsi="Calibri" w:cs="Calibri"/>
+          <w:b/>
+          <w:bCs/>
+          <w:sz w:val="22"/>
+          <w:szCs w:val="22"/>
+        </w:rPr>
         <w:t xml:space="preserve">Adding electromagnetic aircraft catapults (which are </w:t>
       </w:r>
       <w:proofErr w:type="gramStart"/>
       <w:r>
+        <w:rPr>
+          <w:rFonts w:ascii="Calibri" w:hAnsi="Calibri" w:cs="Calibri"/>
+          <w:b/>
+          <w:bCs/>
+          <w:sz w:val="22"/>
+          <w:szCs w:val="22"/>
+        </w:rPr>
         <w:t>electrically-powered</w:t>
       </w:r>
       <w:proofErr w:type="gramEnd"/>
       <w:r>
+        <w:rPr>
+          <w:rFonts w:ascii="Calibri" w:hAnsi="Calibri" w:cs="Calibri"/>
+          <w:b/>
+          <w:bCs/>
+          <w:sz w:val="22"/>
+          <w:szCs w:val="22"/>
+        </w:rPr>
         <w:t xml:space="preserve"> as opposed to current steam-powered models), allowed by the increased power generation offered by the new reactor technology</w:t>
+      </w:r>
+      <w:r>
+        <w:rPr>
+          <w:rFonts w:ascii="Calibri" w:hAnsi="Calibri" w:cs="Calibri"/>
+          <w:b/>
+          <w:bCs/>
+          <w:sz w:val="22"/>
+          <w:szCs w:val="22"/>
+        </w:rPr>
+        <w:br/>
+      </w:r>
+      <w:r>
+        <w:rPr>
+          <w:rFonts w:ascii="Consolas" w:hAnsi="Consolas" w:cs="Calibri"/>
+          <w:sz w:val="20"/>
+          <w:szCs w:val="20"/>
+        </w:rPr>
+        <w:t>Performance via Parallelism</w:t>
+      </w:r>
+      <w:r>
+        <w:rPr>
+          <w:rFonts w:ascii="Consolas" w:hAnsi="Consolas" w:cs="Calibri"/>
+          <w:sz w:val="20"/>
+          <w:szCs w:val="20"/>
+        </w:rPr>
+        <w:t xml:space="preserve">. </w:t>
+      </w:r>
+      <w:r>
+        <w:rPr>
+          <w:rFonts w:ascii="Consolas" w:hAnsi="Consolas" w:cs="Calibri"/>
+          <w:sz w:val="20"/>
+          <w:szCs w:val="20"/>
+        </w:rPr>
+        <w:t>More powerful reactors allow the addition of more energy-intensive systems, just like parallelism uses multiple processors or cores to improve computational performance.</w:t>
       </w:r>
     </w:p>
     <w:p>
@@ -189,26 +883,226 @@
           <w:ilvl w:val="0"/>
           <w:numId w:val="2"/>
         </w:numPr>
-      </w:pPr>
-      <w:r>
+        <w:tabs>
+          <w:tab w:val="clear" w:pos="720"/>
+          <w:tab w:val="num" w:pos="360"/>
+        </w:tabs>
+        <w:ind w:left="360"/>
+        <w:rPr>
+          <w:rFonts w:ascii="Calibri" w:hAnsi="Calibri" w:cs="Calibri"/>
+          <w:b/>
+          <w:bCs/>
+          <w:sz w:val="22"/>
+          <w:szCs w:val="22"/>
+        </w:rPr>
+      </w:pPr>
+      <w:r>
+        <w:rPr>
+          <w:rFonts w:ascii="Calibri" w:hAnsi="Calibri" w:cs="Calibri"/>
+          <w:b/>
+          <w:bCs/>
+          <w:sz w:val="22"/>
+          <w:szCs w:val="22"/>
+        </w:rPr>
         <w:t>Building self-driving cars whose control systems partially rely on existing sensor systems already installed into the base vehicle, such as lane departure systems and smart cruise control systems</w:t>
       </w:r>
-    </w:p>
-    <w:p>
-      <w:r>
-        <w:t> </w:t>
-      </w:r>
-    </w:p>
-    <w:p>
-      <w:r>
-        <w:rPr>
-          <w:b/>
-          <w:bCs/>
-        </w:rPr>
-        <w:t>1.5 </w:t>
-      </w:r>
-      <w:r>
-        <w:t>[4] &lt;§1.6&gt; Consider three different processors P1, P2, and P3 executing the same instruction set. P1 has a 3 GHz clock rate and a CPI of 1.5. P2 has a 2.5 GHz clock rate and a CPI of 1.0. P3 has a 4.0 GHz clock rate and has a CPI of 2.2.</w:t>
+      <w:r>
+        <w:rPr>
+          <w:rFonts w:ascii="Calibri" w:hAnsi="Calibri" w:cs="Calibri"/>
+          <w:b/>
+          <w:bCs/>
+          <w:sz w:val="22"/>
+          <w:szCs w:val="22"/>
+        </w:rPr>
+        <w:br/>
+      </w:r>
+      <w:r>
+        <w:rPr>
+          <w:rFonts w:ascii="Consolas" w:hAnsi="Consolas" w:cs="Calibri"/>
+          <w:sz w:val="20"/>
+          <w:szCs w:val="20"/>
+        </w:rPr>
+        <w:t>Abstraction to Simplify Design. Self-driving cars rely on abstractions (existing sensors) to simplify the design and development process, just as computer architectures use abstractions to simplify complex system designs.</w:t>
+      </w:r>
+    </w:p>
+    <w:p>
+      <w:pPr>
+        <w:rPr>
+          <w:rFonts w:ascii="Calibri" w:hAnsi="Calibri" w:cs="Calibri"/>
+          <w:b/>
+          <w:bCs/>
+          <w:sz w:val="22"/>
+          <w:szCs w:val="22"/>
+        </w:rPr>
+      </w:pPr>
+    </w:p>
+    <w:p>
+      <w:pPr>
+        <w:rPr>
+          <w:rFonts w:ascii="Calibri" w:hAnsi="Calibri" w:cs="Calibri"/>
+          <w:b/>
+          <w:bCs/>
+          <w:sz w:val="22"/>
+          <w:szCs w:val="22"/>
+        </w:rPr>
+      </w:pPr>
+    </w:p>
+    <w:p>
+      <w:pPr>
+        <w:rPr>
+          <w:rFonts w:ascii="Calibri" w:hAnsi="Calibri" w:cs="Calibri"/>
+          <w:b/>
+          <w:bCs/>
+          <w:sz w:val="22"/>
+          <w:szCs w:val="22"/>
+        </w:rPr>
+      </w:pPr>
+      <w:r>
+        <w:rPr>
+          <w:rFonts w:ascii="Calibri" w:hAnsi="Calibri" w:cs="Calibri"/>
+          <w:b/>
+          <w:bCs/>
+          <w:sz w:val="22"/>
+          <w:szCs w:val="22"/>
+        </w:rPr>
+        <w:lastRenderedPageBreak/>
+        <w:t xml:space="preserve">Problem </w:t>
+      </w:r>
+      <w:r>
+        <w:rPr>
+          <w:rFonts w:ascii="Calibri" w:hAnsi="Calibri" w:cs="Calibri"/>
+          <w:b/>
+          <w:bCs/>
+          <w:sz w:val="22"/>
+          <w:szCs w:val="22"/>
+        </w:rPr>
+        <w:t>1.5</w:t>
+      </w:r>
+      <w:r>
+        <w:rPr>
+          <w:rFonts w:ascii="Calibri" w:hAnsi="Calibri" w:cs="Calibri"/>
+          <w:b/>
+          <w:bCs/>
+          <w:sz w:val="22"/>
+          <w:szCs w:val="22"/>
+        </w:rPr>
+        <w:t>:</w:t>
+      </w:r>
+      <w:r>
+        <w:rPr>
+          <w:rFonts w:ascii="Calibri" w:hAnsi="Calibri" w:cs="Calibri"/>
+          <w:b/>
+          <w:bCs/>
+          <w:sz w:val="22"/>
+          <w:szCs w:val="22"/>
+        </w:rPr>
+        <w:br/>
+      </w:r>
+      <w:r>
+        <w:rPr>
+          <w:rFonts w:ascii="Calibri" w:hAnsi="Calibri" w:cs="Calibri"/>
+          <w:b/>
+          <w:bCs/>
+          <w:sz w:val="22"/>
+          <w:szCs w:val="22"/>
+        </w:rPr>
+        <w:t>Consider three different processors P1, P2, and P3 executing the same instruction set. P1 has a 3 GHz clock rate and a CPI of 1.5. P2 has a 2.5 GHz clock rate and a CPI of 1.0. P3 has a 4.0 GHz clock rate and has a CPI of 2.2.</w:t>
+      </w:r>
+    </w:p>
+    <w:p>
+      <w:pPr>
+        <w:ind w:left="360"/>
+        <w:rPr>
+          <w:rFonts w:ascii="Consolas" w:hAnsi="Consolas" w:cs="Calibri"/>
+          <w:sz w:val="20"/>
+          <w:szCs w:val="20"/>
+        </w:rPr>
+      </w:pPr>
+      <w:r>
+        <w:rPr>
+          <w:rFonts w:ascii="Consolas" w:hAnsi="Consolas" w:cs="Calibri"/>
+          <w:sz w:val="20"/>
+          <w:szCs w:val="20"/>
+        </w:rPr>
+        <w:t>Given the following data:</w:t>
+      </w:r>
+      <w:r>
+        <w:rPr>
+          <w:rFonts w:ascii="Consolas" w:hAnsi="Consolas" w:cs="Calibri"/>
+          <w:sz w:val="20"/>
+          <w:szCs w:val="20"/>
+        </w:rPr>
+        <w:br/>
+      </w:r>
+      <w:r>
+        <w:rPr>
+          <w:rFonts w:ascii="Consolas" w:hAnsi="Consolas" w:cs="Calibri"/>
+          <w:b/>
+          <w:bCs/>
+          <w:sz w:val="20"/>
+          <w:szCs w:val="20"/>
+        </w:rPr>
+        <w:t>P1</w:t>
+      </w:r>
+      <w:r>
+        <w:rPr>
+          <w:rFonts w:ascii="Consolas" w:hAnsi="Consolas" w:cs="Calibri"/>
+          <w:sz w:val="20"/>
+          <w:szCs w:val="20"/>
+        </w:rPr>
+        <w:t>: Clock rate = 3 GHz, CPI = 1.5</w:t>
+      </w:r>
+      <w:r>
+        <w:rPr>
+          <w:rFonts w:ascii="Consolas" w:hAnsi="Consolas" w:cs="Calibri"/>
+          <w:sz w:val="20"/>
+          <w:szCs w:val="20"/>
+        </w:rPr>
+        <w:br/>
+      </w:r>
+      <w:r>
+        <w:rPr>
+          <w:rFonts w:ascii="Consolas" w:hAnsi="Consolas" w:cs="Calibri"/>
+          <w:b/>
+          <w:bCs/>
+          <w:sz w:val="20"/>
+          <w:szCs w:val="20"/>
+        </w:rPr>
+        <w:t>P2</w:t>
+      </w:r>
+      <w:r>
+        <w:rPr>
+          <w:rFonts w:ascii="Consolas" w:hAnsi="Consolas" w:cs="Calibri"/>
+          <w:sz w:val="20"/>
+          <w:szCs w:val="20"/>
+        </w:rPr>
+        <w:t>: Clock rate = 2.5 GHz, CPI = 1.0</w:t>
+      </w:r>
+      <w:r>
+        <w:rPr>
+          <w:rFonts w:ascii="Consolas" w:hAnsi="Consolas" w:cs="Calibri"/>
+          <w:sz w:val="20"/>
+          <w:szCs w:val="20"/>
+        </w:rPr>
+        <w:br/>
+      </w:r>
+      <w:r>
+        <w:rPr>
+          <w:rFonts w:ascii="Consolas" w:hAnsi="Consolas" w:cs="Calibri"/>
+          <w:b/>
+          <w:bCs/>
+          <w:sz w:val="20"/>
+          <w:szCs w:val="20"/>
+        </w:rPr>
+        <w:t>P3</w:t>
+      </w:r>
+      <w:r>
+        <w:rPr>
+          <w:rFonts w:ascii="Consolas" w:hAnsi="Consolas" w:cs="Calibri"/>
+          <w:sz w:val="20"/>
+          <w:szCs w:val="20"/>
+        </w:rPr>
+        <w:t>: Clock rate = 4.0 GHz, CPI = 2.2</w:t>
       </w:r>
     </w:p>
     <w:p>
@@ -217,10 +1111,277 @@
           <w:ilvl w:val="0"/>
           <w:numId w:val="3"/>
         </w:numPr>
-      </w:pPr>
-      <w:r>
-        <w:lastRenderedPageBreak/>
+        <w:rPr>
+          <w:rFonts w:ascii="Calibri" w:hAnsi="Calibri" w:cs="Calibri"/>
+          <w:b/>
+          <w:bCs/>
+          <w:sz w:val="22"/>
+          <w:szCs w:val="22"/>
+        </w:rPr>
+      </w:pPr>
+      <w:r>
+        <w:rPr>
+          <w:rFonts w:ascii="Calibri" w:hAnsi="Calibri" w:cs="Calibri"/>
+          <w:b/>
+          <w:bCs/>
+          <w:sz w:val="22"/>
+          <w:szCs w:val="22"/>
+        </w:rPr>
         <w:t>Which processor has the highest performance expressed in instructions per second?</w:t>
+      </w:r>
+      <w:r>
+        <w:rPr>
+          <w:rFonts w:ascii="Calibri" w:hAnsi="Calibri" w:cs="Calibri"/>
+          <w:b/>
+          <w:bCs/>
+          <w:sz w:val="22"/>
+          <w:szCs w:val="22"/>
+        </w:rPr>
+        <w:br/>
+      </w:r>
+      <w:r>
+        <w:rPr>
+          <w:rFonts w:ascii="Consolas" w:hAnsi="Consolas" w:cs="Calibri"/>
+          <w:sz w:val="20"/>
+          <w:szCs w:val="20"/>
+          <w:u w:val="single"/>
+        </w:rPr>
+        <w:t>Formula to find Performance</w:t>
+      </w:r>
+      <w:r>
+        <w:rPr>
+          <w:rFonts w:ascii="Consolas" w:hAnsi="Consolas" w:cs="Calibri"/>
+          <w:sz w:val="20"/>
+          <w:szCs w:val="20"/>
+          <w:u w:val="single"/>
+        </w:rPr>
+        <w:br/>
+      </w:r>
+      <w:proofErr w:type="spellStart"/>
+      <w:r>
+        <w:rPr>
+          <w:rFonts w:ascii="Consolas" w:hAnsi="Consolas" w:cs="Calibri"/>
+          <w:sz w:val="20"/>
+          <w:szCs w:val="20"/>
+        </w:rPr>
+        <w:t>P</w:t>
+      </w:r>
+      <w:r>
+        <w:rPr>
+          <w:rFonts w:ascii="Consolas" w:hAnsi="Consolas" w:cs="Calibri"/>
+          <w:sz w:val="20"/>
+          <w:szCs w:val="20"/>
+        </w:rPr>
+        <w:t>erformance</w:t>
+      </w:r>
+      <w:proofErr w:type="spellEnd"/>
+      <w:r>
+        <w:rPr>
+          <w:rFonts w:ascii="Consolas" w:hAnsi="Consolas" w:cs="Calibri"/>
+          <w:sz w:val="20"/>
+          <w:szCs w:val="20"/>
+        </w:rPr>
+        <w:t xml:space="preserve"> = Clock Rate / CPI</w:t>
+      </w:r>
+      <w:r>
+        <w:rPr>
+          <w:rFonts w:ascii="Consolas" w:hAnsi="Consolas" w:cs="Calibri"/>
+          <w:sz w:val="20"/>
+          <w:szCs w:val="20"/>
+        </w:rPr>
+        <w:br/>
+      </w:r>
+      <w:r>
+        <w:rPr>
+          <w:rFonts w:ascii="Consolas" w:hAnsi="Consolas" w:cs="Calibri"/>
+          <w:sz w:val="20"/>
+          <w:szCs w:val="20"/>
+        </w:rPr>
+        <w:br/>
+      </w:r>
+      <w:r>
+        <w:rPr>
+          <w:rFonts w:ascii="Consolas" w:hAnsi="Consolas" w:cs="Calibri"/>
+          <w:sz w:val="20"/>
+          <w:szCs w:val="20"/>
+        </w:rPr>
+        <w:t>P1: 3</w:t>
+      </w:r>
+      <w:r>
+        <w:rPr>
+          <w:rFonts w:ascii="Consolas" w:hAnsi="Consolas" w:cs="Calibri"/>
+          <w:sz w:val="20"/>
+          <w:szCs w:val="20"/>
+        </w:rPr>
+        <w:t>x10</w:t>
+      </w:r>
+      <w:r>
+        <w:rPr>
+          <w:rFonts w:ascii="Consolas" w:hAnsi="Consolas" w:cs="Calibri"/>
+          <w:sz w:val="20"/>
+          <w:szCs w:val="20"/>
+          <w:vertAlign w:val="superscript"/>
+        </w:rPr>
+        <w:t>9</w:t>
+      </w:r>
+      <w:r>
+        <w:rPr>
+          <w:rFonts w:ascii="Consolas" w:hAnsi="Consolas" w:cs="Calibri"/>
+          <w:sz w:val="20"/>
+          <w:szCs w:val="20"/>
+        </w:rPr>
+        <w:t xml:space="preserve"> / 1.5 = </w:t>
+      </w:r>
+      <w:r>
+        <w:rPr>
+          <w:rFonts w:ascii="Consolas" w:hAnsi="Consolas" w:cs="Calibri"/>
+          <w:sz w:val="20"/>
+          <w:szCs w:val="20"/>
+        </w:rPr>
+        <w:t>2.0 × 10</w:t>
+      </w:r>
+      <w:r>
+        <w:rPr>
+          <w:rFonts w:ascii="Consolas" w:hAnsi="Consolas" w:cs="Calibri"/>
+          <w:sz w:val="20"/>
+          <w:szCs w:val="20"/>
+          <w:vertAlign w:val="superscript"/>
+        </w:rPr>
+        <w:t>9</w:t>
+      </w:r>
+      <w:r>
+        <w:rPr>
+          <w:rFonts w:ascii="Consolas" w:hAnsi="Consolas" w:cs="Calibri"/>
+          <w:sz w:val="20"/>
+          <w:szCs w:val="20"/>
+        </w:rPr>
+        <w:t xml:space="preserve"> instructions per second</w:t>
+      </w:r>
+      <w:r>
+        <w:rPr>
+          <w:rFonts w:ascii="Consolas" w:hAnsi="Consolas" w:cs="Calibri"/>
+          <w:sz w:val="20"/>
+          <w:szCs w:val="20"/>
+        </w:rPr>
+        <w:br/>
+        <w:t>P</w:t>
+      </w:r>
+      <w:r>
+        <w:rPr>
+          <w:rFonts w:ascii="Consolas" w:hAnsi="Consolas" w:cs="Calibri"/>
+          <w:sz w:val="20"/>
+          <w:szCs w:val="20"/>
+        </w:rPr>
+        <w:t>2</w:t>
+      </w:r>
+      <w:r>
+        <w:rPr>
+          <w:rFonts w:ascii="Consolas" w:hAnsi="Consolas" w:cs="Calibri"/>
+          <w:sz w:val="20"/>
+          <w:szCs w:val="20"/>
+        </w:rPr>
+        <w:t xml:space="preserve">: </w:t>
+      </w:r>
+      <w:r>
+        <w:rPr>
+          <w:rFonts w:ascii="Consolas" w:hAnsi="Consolas" w:cs="Calibri"/>
+          <w:sz w:val="20"/>
+          <w:szCs w:val="20"/>
+        </w:rPr>
+        <w:t>2.5</w:t>
+      </w:r>
+      <w:r>
+        <w:rPr>
+          <w:rFonts w:ascii="Consolas" w:hAnsi="Consolas" w:cs="Calibri"/>
+          <w:sz w:val="20"/>
+          <w:szCs w:val="20"/>
+        </w:rPr>
+        <w:t>×10</w:t>
+      </w:r>
+      <w:r>
+        <w:rPr>
+          <w:rFonts w:ascii="Consolas" w:hAnsi="Consolas" w:cs="Calibri"/>
+          <w:sz w:val="20"/>
+          <w:szCs w:val="20"/>
+          <w:vertAlign w:val="superscript"/>
+        </w:rPr>
+        <w:t>9</w:t>
+      </w:r>
+      <w:r>
+        <w:rPr>
+          <w:rFonts w:ascii="Consolas" w:hAnsi="Consolas" w:cs="Calibri"/>
+          <w:sz w:val="20"/>
+          <w:szCs w:val="20"/>
+        </w:rPr>
+        <w:t xml:space="preserve"> </w:t>
+      </w:r>
+      <w:r>
+        <w:rPr>
+          <w:rFonts w:ascii="Consolas" w:hAnsi="Consolas" w:cs="Calibri"/>
+          <w:sz w:val="20"/>
+          <w:szCs w:val="20"/>
+        </w:rPr>
+        <w:t>/ 1.0 = 2.5 × 10</w:t>
+      </w:r>
+      <w:r>
+        <w:rPr>
+          <w:rFonts w:ascii="Consolas" w:hAnsi="Consolas" w:cs="Calibri"/>
+          <w:sz w:val="20"/>
+          <w:szCs w:val="20"/>
+          <w:vertAlign w:val="superscript"/>
+        </w:rPr>
+        <w:t xml:space="preserve">9 </w:t>
+      </w:r>
+      <w:r>
+        <w:rPr>
+          <w:rFonts w:ascii="Consolas" w:hAnsi="Consolas" w:cs="Calibri"/>
+          <w:sz w:val="20"/>
+          <w:szCs w:val="20"/>
+        </w:rPr>
+        <w:t>instructions per second</w:t>
+      </w:r>
+      <w:r>
+        <w:rPr>
+          <w:rFonts w:ascii="Consolas" w:hAnsi="Consolas" w:cs="Calibri"/>
+          <w:sz w:val="20"/>
+          <w:szCs w:val="20"/>
+        </w:rPr>
+        <w:br/>
+        <w:t>P3: 4×10</w:t>
+      </w:r>
+      <w:r>
+        <w:rPr>
+          <w:rFonts w:ascii="Consolas" w:hAnsi="Consolas" w:cs="Calibri"/>
+          <w:sz w:val="20"/>
+          <w:szCs w:val="20"/>
+          <w:vertAlign w:val="superscript"/>
+        </w:rPr>
+        <w:t>9</w:t>
+      </w:r>
+      <w:r>
+        <w:rPr>
+          <w:rFonts w:ascii="Consolas" w:hAnsi="Consolas" w:cs="Calibri"/>
+          <w:sz w:val="20"/>
+          <w:szCs w:val="20"/>
+        </w:rPr>
+        <w:t xml:space="preserve"> / 2.2 = 1.818 × 10</w:t>
+      </w:r>
+      <w:r>
+        <w:rPr>
+          <w:rFonts w:ascii="Consolas" w:hAnsi="Consolas" w:cs="Calibri"/>
+          <w:sz w:val="20"/>
+          <w:szCs w:val="20"/>
+          <w:vertAlign w:val="superscript"/>
+        </w:rPr>
+        <w:t>9</w:t>
+      </w:r>
+      <w:r>
+        <w:rPr>
+          <w:rFonts w:ascii="Consolas" w:hAnsi="Consolas" w:cs="Calibri"/>
+          <w:sz w:val="20"/>
+          <w:szCs w:val="20"/>
+        </w:rPr>
+        <w:t xml:space="preserve"> instructions per second</w:t>
       </w:r>
     </w:p>
     <w:p>
@@ -229,26 +1390,596 @@
           <w:ilvl w:val="0"/>
           <w:numId w:val="3"/>
         </w:numPr>
-      </w:pPr>
-      <w:r>
+        <w:rPr>
+          <w:rFonts w:ascii="Calibri" w:hAnsi="Calibri" w:cs="Calibri"/>
+          <w:b/>
+          <w:bCs/>
+          <w:sz w:val="22"/>
+          <w:szCs w:val="22"/>
+        </w:rPr>
+      </w:pPr>
+      <w:r>
+        <w:rPr>
+          <w:rFonts w:ascii="Calibri" w:hAnsi="Calibri" w:cs="Calibri"/>
+          <w:b/>
+          <w:bCs/>
+          <w:sz w:val="22"/>
+          <w:szCs w:val="22"/>
+        </w:rPr>
         <w:t>If the processors each execute a program in 10 seconds, find the number of cycles and the number of instructions.</w:t>
       </w:r>
     </w:p>
     <w:p>
-      <w:r>
-        <w:rPr>
-          <w:b/>
-          <w:bCs/>
-        </w:rPr>
-        <w:t>1.6 </w:t>
-      </w:r>
-      <w:r>
-        <w:t>[20] &lt;§1.6&gt; Consider two different implementations of the same instruction set architecture. The instructions can be divided into four classes according to their CPI (class A, B, C, and D). P1 with a clock rate of 2.5 GHz and CPIs of 1, 2, 3, and 3, and P2 with a clock rate of 3 GHz and CPIs of 2, 2, 2, and 2.</w:t>
-      </w:r>
-    </w:p>
-    <w:p>
-      <w:r>
+      <w:pPr>
+        <w:rPr>
+          <w:rFonts w:ascii="Consolas" w:hAnsi="Consolas" w:cs="Calibri"/>
+          <w:sz w:val="20"/>
+          <w:szCs w:val="20"/>
+        </w:rPr>
+      </w:pPr>
+      <w:r>
+        <w:rPr>
+          <w:rFonts w:ascii="Consolas" w:hAnsi="Consolas" w:cs="Calibri"/>
+          <w:sz w:val="20"/>
+          <w:szCs w:val="20"/>
+        </w:rPr>
+        <w:t>P1: Execution time = 10 seconds, Clock rate = 3GHz, CPI = 1.5</w:t>
+      </w:r>
+      <w:r>
+        <w:rPr>
+          <w:rFonts w:ascii="Consolas" w:hAnsi="Consolas" w:cs="Calibri"/>
+          <w:sz w:val="20"/>
+          <w:szCs w:val="20"/>
+        </w:rPr>
+        <w:br/>
+      </w:r>
+      <w:r>
+        <w:rPr>
+          <w:rFonts w:ascii="Consolas" w:hAnsi="Consolas" w:cs="Calibri"/>
+          <w:sz w:val="20"/>
+          <w:szCs w:val="20"/>
+        </w:rPr>
+        <w:t xml:space="preserve">    Number of cycles = 3 × 10</w:t>
+      </w:r>
+      <w:r>
+        <w:rPr>
+          <w:rFonts w:ascii="Consolas" w:hAnsi="Consolas" w:cs="Calibri"/>
+          <w:sz w:val="20"/>
+          <w:szCs w:val="20"/>
+          <w:vertAlign w:val="superscript"/>
+        </w:rPr>
+        <w:t>9</w:t>
+      </w:r>
+      <w:r>
+        <w:rPr>
+          <w:rFonts w:ascii="Consolas" w:hAnsi="Consolas" w:cs="Calibri"/>
+          <w:sz w:val="20"/>
+          <w:szCs w:val="20"/>
+        </w:rPr>
+        <w:t xml:space="preserve"> × 10 = 30 × 10</w:t>
+      </w:r>
+      <w:r>
+        <w:rPr>
+          <w:rFonts w:ascii="Consolas" w:hAnsi="Consolas" w:cs="Calibri"/>
+          <w:sz w:val="20"/>
+          <w:szCs w:val="20"/>
+          <w:vertAlign w:val="superscript"/>
+        </w:rPr>
+        <w:t>9</w:t>
+      </w:r>
+      <w:r>
+        <w:rPr>
+          <w:rFonts w:ascii="Consolas" w:hAnsi="Consolas" w:cs="Calibri"/>
+          <w:sz w:val="20"/>
+          <w:szCs w:val="20"/>
+        </w:rPr>
+        <w:t xml:space="preserve"> cycles</w:t>
+      </w:r>
+      <w:r>
+        <w:rPr>
+          <w:rFonts w:ascii="Consolas" w:hAnsi="Consolas" w:cs="Calibri"/>
+          <w:sz w:val="20"/>
+          <w:szCs w:val="20"/>
+        </w:rPr>
+        <w:br/>
+        <w:t xml:space="preserve">    Number of instructions = 30 × 10</w:t>
+      </w:r>
+      <w:r>
+        <w:rPr>
+          <w:rFonts w:ascii="Consolas" w:hAnsi="Consolas" w:cs="Calibri"/>
+          <w:sz w:val="20"/>
+          <w:szCs w:val="20"/>
+          <w:vertAlign w:val="superscript"/>
+        </w:rPr>
+        <w:t>9</w:t>
+      </w:r>
+      <w:r>
+        <w:rPr>
+          <w:rFonts w:ascii="Consolas" w:hAnsi="Consolas" w:cs="Calibri"/>
+          <w:sz w:val="20"/>
+          <w:szCs w:val="20"/>
+        </w:rPr>
+        <w:t xml:space="preserve"> / 1.5 = 20 × 10</w:t>
+      </w:r>
+      <w:r>
+        <w:rPr>
+          <w:rFonts w:ascii="Consolas" w:hAnsi="Consolas" w:cs="Calibri"/>
+          <w:sz w:val="20"/>
+          <w:szCs w:val="20"/>
+          <w:vertAlign w:val="superscript"/>
+        </w:rPr>
+        <w:t>9</w:t>
+      </w:r>
+      <w:r>
+        <w:rPr>
+          <w:rFonts w:ascii="Consolas" w:hAnsi="Consolas" w:cs="Calibri"/>
+          <w:sz w:val="20"/>
+          <w:szCs w:val="20"/>
+        </w:rPr>
+        <w:t xml:space="preserve"> instructions</w:t>
+      </w:r>
+    </w:p>
+    <w:p>
+      <w:pPr>
+        <w:rPr>
+          <w:rFonts w:ascii="Consolas" w:hAnsi="Consolas" w:cs="Calibri"/>
+          <w:b/>
+          <w:bCs/>
+          <w:sz w:val="20"/>
+          <w:szCs w:val="20"/>
+        </w:rPr>
+      </w:pPr>
+      <w:r>
+        <w:rPr>
+          <w:rFonts w:ascii="Consolas" w:hAnsi="Consolas" w:cs="Calibri"/>
+          <w:sz w:val="20"/>
+          <w:szCs w:val="20"/>
+        </w:rPr>
+        <w:t xml:space="preserve">P2: </w:t>
+      </w:r>
+      <w:r>
+        <w:rPr>
+          <w:rFonts w:ascii="Consolas" w:hAnsi="Consolas" w:cs="Calibri"/>
+          <w:sz w:val="20"/>
+          <w:szCs w:val="20"/>
+        </w:rPr>
+        <w:t>Execution time = 10 seconds, Clock rate = 2.5GHz, CPI = 1.0</w:t>
+      </w:r>
+      <w:r>
+        <w:rPr>
+          <w:rFonts w:ascii="Consolas" w:hAnsi="Consolas" w:cs="Calibri"/>
+          <w:sz w:val="20"/>
+          <w:szCs w:val="20"/>
+        </w:rPr>
+        <w:br/>
+      </w:r>
+      <w:r>
+        <w:rPr>
+          <w:rFonts w:ascii="Consolas" w:hAnsi="Consolas" w:cs="Calibri"/>
+          <w:sz w:val="20"/>
+          <w:szCs w:val="20"/>
+        </w:rPr>
+        <w:t xml:space="preserve">    Number of cycles = 2.5 × 10</w:t>
+      </w:r>
+      <w:r>
+        <w:rPr>
+          <w:rFonts w:ascii="Consolas" w:hAnsi="Consolas" w:cs="Calibri"/>
+          <w:sz w:val="20"/>
+          <w:szCs w:val="20"/>
+          <w:vertAlign w:val="superscript"/>
+        </w:rPr>
+        <w:t>9</w:t>
+      </w:r>
+      <w:r>
+        <w:rPr>
+          <w:rFonts w:ascii="Consolas" w:hAnsi="Consolas" w:cs="Calibri"/>
+          <w:sz w:val="20"/>
+          <w:szCs w:val="20"/>
+        </w:rPr>
+        <w:t xml:space="preserve"> × 10 = 25 × 10</w:t>
+      </w:r>
+      <w:r>
+        <w:rPr>
+          <w:rFonts w:ascii="Consolas" w:hAnsi="Consolas" w:cs="Calibri"/>
+          <w:sz w:val="20"/>
+          <w:szCs w:val="20"/>
+          <w:vertAlign w:val="superscript"/>
+        </w:rPr>
+        <w:t>9</w:t>
+      </w:r>
+      <w:r>
+        <w:rPr>
+          <w:rFonts w:ascii="Consolas" w:hAnsi="Consolas" w:cs="Calibri"/>
+          <w:sz w:val="20"/>
+          <w:szCs w:val="20"/>
+        </w:rPr>
+        <w:br/>
+        <w:t xml:space="preserve">    Number of instructions = 25 × 10</w:t>
+      </w:r>
+      <w:r>
+        <w:rPr>
+          <w:rFonts w:ascii="Consolas" w:hAnsi="Consolas" w:cs="Calibri"/>
+          <w:sz w:val="20"/>
+          <w:szCs w:val="20"/>
+          <w:vertAlign w:val="superscript"/>
+        </w:rPr>
+        <w:t>9</w:t>
+      </w:r>
+      <w:r>
+        <w:rPr>
+          <w:rFonts w:ascii="Consolas" w:hAnsi="Consolas" w:cs="Calibri"/>
+          <w:sz w:val="20"/>
+          <w:szCs w:val="20"/>
+        </w:rPr>
+        <w:t xml:space="preserve"> / 10 = 25 × 10</w:t>
+      </w:r>
+      <w:r>
+        <w:rPr>
+          <w:rFonts w:ascii="Consolas" w:hAnsi="Consolas" w:cs="Calibri"/>
+          <w:sz w:val="20"/>
+          <w:szCs w:val="20"/>
+          <w:vertAlign w:val="superscript"/>
+        </w:rPr>
+        <w:t>9</w:t>
+      </w:r>
+      <w:r>
+        <w:rPr>
+          <w:rFonts w:ascii="Consolas" w:hAnsi="Consolas" w:cs="Calibri"/>
+          <w:sz w:val="20"/>
+          <w:szCs w:val="20"/>
+        </w:rPr>
+        <w:t xml:space="preserve"> instructions</w:t>
+      </w:r>
+    </w:p>
+    <w:p>
+      <w:pPr>
+        <w:rPr>
+          <w:rFonts w:ascii="Consolas" w:hAnsi="Consolas" w:cs="Calibri"/>
+          <w:sz w:val="20"/>
+          <w:szCs w:val="20"/>
+        </w:rPr>
+      </w:pPr>
+      <w:r>
+        <w:rPr>
+          <w:rFonts w:ascii="Consolas" w:hAnsi="Consolas" w:cs="Calibri"/>
+          <w:sz w:val="20"/>
+          <w:szCs w:val="20"/>
+        </w:rPr>
+        <w:t>P3: Execution time = 10 seconds, Clock rate = 4.0GHz, CPI = 2.2</w:t>
+      </w:r>
+      <w:r>
+        <w:rPr>
+          <w:rFonts w:ascii="Consolas" w:hAnsi="Consolas" w:cs="Calibri"/>
+          <w:sz w:val="20"/>
+          <w:szCs w:val="20"/>
+        </w:rPr>
+        <w:br/>
+      </w:r>
+      <w:r>
+        <w:rPr>
+          <w:rFonts w:ascii="Consolas" w:hAnsi="Consolas" w:cs="Calibri"/>
+          <w:b/>
+          <w:bCs/>
+          <w:sz w:val="20"/>
+          <w:szCs w:val="20"/>
+        </w:rPr>
+        <w:t xml:space="preserve">    </w:t>
+      </w:r>
+      <w:r>
+        <w:rPr>
+          <w:rFonts w:ascii="Consolas" w:hAnsi="Consolas" w:cs="Calibri"/>
+          <w:sz w:val="20"/>
+          <w:szCs w:val="20"/>
+        </w:rPr>
+        <w:t>Number of cycles = 4.0 × 10</w:t>
+      </w:r>
+      <w:r>
+        <w:rPr>
+          <w:rFonts w:ascii="Consolas" w:hAnsi="Consolas" w:cs="Calibri"/>
+          <w:sz w:val="20"/>
+          <w:szCs w:val="20"/>
+          <w:vertAlign w:val="superscript"/>
+        </w:rPr>
+        <w:t>9</w:t>
+      </w:r>
+      <w:r>
+        <w:rPr>
+          <w:rFonts w:ascii="Consolas" w:hAnsi="Consolas" w:cs="Calibri"/>
+          <w:sz w:val="20"/>
+          <w:szCs w:val="20"/>
+        </w:rPr>
+        <w:t xml:space="preserve"> × 10 = 40 × 10</w:t>
+      </w:r>
+      <w:r>
+        <w:rPr>
+          <w:rFonts w:ascii="Consolas" w:hAnsi="Consolas" w:cs="Calibri"/>
+          <w:sz w:val="20"/>
+          <w:szCs w:val="20"/>
+          <w:vertAlign w:val="superscript"/>
+        </w:rPr>
+        <w:t>9</w:t>
+      </w:r>
+      <w:r>
+        <w:rPr>
+          <w:rFonts w:ascii="Consolas" w:hAnsi="Consolas" w:cs="Calibri"/>
+          <w:sz w:val="20"/>
+          <w:szCs w:val="20"/>
+        </w:rPr>
+        <w:t xml:space="preserve"> cycles</w:t>
+      </w:r>
+      <w:r>
+        <w:rPr>
+          <w:rFonts w:ascii="Consolas" w:hAnsi="Consolas" w:cs="Calibri"/>
+          <w:sz w:val="20"/>
+          <w:szCs w:val="20"/>
+        </w:rPr>
+        <w:br/>
+        <w:t xml:space="preserve">    Number of instructions = 40 × 10</w:t>
+      </w:r>
+      <w:r>
+        <w:rPr>
+          <w:rFonts w:ascii="Consolas" w:hAnsi="Consolas" w:cs="Calibri"/>
+          <w:sz w:val="20"/>
+          <w:szCs w:val="20"/>
+          <w:vertAlign w:val="superscript"/>
+        </w:rPr>
+        <w:t>9</w:t>
+      </w:r>
+      <w:r>
+        <w:rPr>
+          <w:rFonts w:ascii="Consolas" w:hAnsi="Consolas" w:cs="Calibri"/>
+          <w:sz w:val="20"/>
+          <w:szCs w:val="20"/>
+        </w:rPr>
+        <w:t xml:space="preserve"> / 2.2 = ~18.18 × 10</w:t>
+      </w:r>
+      <w:r>
+        <w:rPr>
+          <w:rFonts w:ascii="Consolas" w:hAnsi="Consolas" w:cs="Calibri"/>
+          <w:sz w:val="20"/>
+          <w:szCs w:val="20"/>
+          <w:vertAlign w:val="superscript"/>
+        </w:rPr>
+        <w:t>9</w:t>
+      </w:r>
+      <w:r>
+        <w:rPr>
+          <w:rFonts w:ascii="Consolas" w:hAnsi="Consolas" w:cs="Calibri"/>
+          <w:sz w:val="20"/>
+          <w:szCs w:val="20"/>
+        </w:rPr>
+        <w:t xml:space="preserve"> instructions</w:t>
+      </w:r>
+    </w:p>
+    <w:p>
+      <w:pPr>
+        <w:rPr>
+          <w:rFonts w:ascii="Calibri" w:hAnsi="Calibri" w:cs="Calibri"/>
+          <w:b/>
+          <w:bCs/>
+          <w:sz w:val="22"/>
+          <w:szCs w:val="22"/>
+        </w:rPr>
+      </w:pPr>
+    </w:p>
+    <w:p>
+      <w:pPr>
+        <w:rPr>
+          <w:rFonts w:ascii="Calibri" w:hAnsi="Calibri" w:cs="Calibri"/>
+          <w:b/>
+          <w:bCs/>
+          <w:sz w:val="22"/>
+          <w:szCs w:val="22"/>
+        </w:rPr>
+      </w:pPr>
+    </w:p>
+    <w:p>
+      <w:pPr>
+        <w:rPr>
+          <w:rFonts w:ascii="Calibri" w:hAnsi="Calibri" w:cs="Calibri"/>
+          <w:b/>
+          <w:bCs/>
+          <w:sz w:val="22"/>
+          <w:szCs w:val="22"/>
+        </w:rPr>
+      </w:pPr>
+    </w:p>
+    <w:p>
+      <w:pPr>
+        <w:rPr>
+          <w:rFonts w:ascii="Calibri" w:hAnsi="Calibri" w:cs="Calibri"/>
+          <w:b/>
+          <w:bCs/>
+          <w:sz w:val="22"/>
+          <w:szCs w:val="22"/>
+        </w:rPr>
+      </w:pPr>
+    </w:p>
+    <w:p>
+      <w:pPr>
+        <w:rPr>
+          <w:rFonts w:ascii="Calibri" w:hAnsi="Calibri" w:cs="Calibri"/>
+          <w:b/>
+          <w:bCs/>
+          <w:sz w:val="22"/>
+          <w:szCs w:val="22"/>
+        </w:rPr>
+      </w:pPr>
+    </w:p>
+    <w:p>
+      <w:pPr>
+        <w:rPr>
+          <w:rFonts w:ascii="Calibri" w:hAnsi="Calibri" w:cs="Calibri"/>
+          <w:b/>
+          <w:bCs/>
+          <w:sz w:val="22"/>
+          <w:szCs w:val="22"/>
+        </w:rPr>
+      </w:pPr>
+    </w:p>
+    <w:p>
+      <w:pPr>
+        <w:rPr>
+          <w:rFonts w:ascii="Calibri" w:hAnsi="Calibri" w:cs="Calibri"/>
+          <w:b/>
+          <w:bCs/>
+          <w:sz w:val="22"/>
+          <w:szCs w:val="22"/>
+        </w:rPr>
+      </w:pPr>
+    </w:p>
+    <w:p>
+      <w:pPr>
+        <w:rPr>
+          <w:rFonts w:ascii="Calibri" w:hAnsi="Calibri" w:cs="Calibri"/>
+          <w:b/>
+          <w:bCs/>
+          <w:sz w:val="22"/>
+          <w:szCs w:val="22"/>
+        </w:rPr>
+      </w:pPr>
+    </w:p>
+    <w:p>
+      <w:pPr>
+        <w:rPr>
+          <w:rFonts w:ascii="Calibri" w:hAnsi="Calibri" w:cs="Calibri"/>
+          <w:b/>
+          <w:bCs/>
+          <w:sz w:val="22"/>
+          <w:szCs w:val="22"/>
+        </w:rPr>
+      </w:pPr>
+    </w:p>
+    <w:p>
+      <w:pPr>
+        <w:rPr>
+          <w:rFonts w:ascii="Calibri" w:hAnsi="Calibri" w:cs="Calibri"/>
+          <w:b/>
+          <w:bCs/>
+          <w:sz w:val="22"/>
+          <w:szCs w:val="22"/>
+        </w:rPr>
+      </w:pPr>
+      <w:r>
+        <w:rPr>
+          <w:rFonts w:ascii="Calibri" w:hAnsi="Calibri" w:cs="Calibri"/>
+          <w:b/>
+          <w:bCs/>
+          <w:sz w:val="22"/>
+          <w:szCs w:val="22"/>
+        </w:rPr>
+        <w:lastRenderedPageBreak/>
+        <w:t xml:space="preserve">Problem </w:t>
+      </w:r>
+      <w:r>
+        <w:rPr>
+          <w:rFonts w:ascii="Calibri" w:hAnsi="Calibri" w:cs="Calibri"/>
+          <w:b/>
+          <w:bCs/>
+          <w:sz w:val="22"/>
+          <w:szCs w:val="22"/>
+        </w:rPr>
+        <w:t>1.6</w:t>
+      </w:r>
+      <w:r>
+        <w:rPr>
+          <w:rFonts w:ascii="Calibri" w:hAnsi="Calibri" w:cs="Calibri"/>
+          <w:b/>
+          <w:bCs/>
+          <w:sz w:val="22"/>
+          <w:szCs w:val="22"/>
+        </w:rPr>
+        <w:t>:</w:t>
+      </w:r>
+      <w:r>
+        <w:rPr>
+          <w:rFonts w:ascii="Calibri" w:hAnsi="Calibri" w:cs="Calibri"/>
+          <w:b/>
+          <w:bCs/>
+          <w:sz w:val="22"/>
+          <w:szCs w:val="22"/>
+        </w:rPr>
+        <w:br/>
+      </w:r>
+      <w:r>
+        <w:rPr>
+          <w:rFonts w:ascii="Calibri" w:hAnsi="Calibri" w:cs="Calibri"/>
+          <w:b/>
+          <w:bCs/>
+          <w:sz w:val="22"/>
+          <w:szCs w:val="22"/>
+        </w:rPr>
+        <w:t>Consider two different implementations of the same instruction set architecture. The instructions can be divided into four classes according to their CPI (class A, B, C, and D). P1 with a clock rate of 2.5 GHz and CPIs of 1, 2, 3, and 3, and P2 with a clock rate of 3 GHz and CPIs of 2, 2, 2, and 2.</w:t>
+      </w:r>
+    </w:p>
+    <w:p>
+      <w:pPr>
+        <w:rPr>
+          <w:rFonts w:ascii="Calibri" w:hAnsi="Calibri" w:cs="Calibri"/>
+          <w:b/>
+          <w:bCs/>
+          <w:sz w:val="22"/>
+          <w:szCs w:val="22"/>
+        </w:rPr>
+      </w:pPr>
+      <w:r>
+        <w:rPr>
+          <w:rFonts w:ascii="Calibri" w:hAnsi="Calibri" w:cs="Calibri"/>
+          <w:b/>
+          <w:bCs/>
+          <w:sz w:val="22"/>
+          <w:szCs w:val="22"/>
+        </w:rPr>
         <w:t>Given a program with a dynamic instruction count of 1.0E6 instructions divided into classes as follows: 10% class A, 20% class B, 50% class C, and 20% class D, which implementation is faster?</w:t>
+      </w:r>
+    </w:p>
+    <w:p>
+      <w:pPr>
+        <w:rPr>
+          <w:rFonts w:ascii="Consolas" w:hAnsi="Consolas" w:cs="Calibri"/>
+          <w:sz w:val="20"/>
+          <w:szCs w:val="20"/>
+        </w:rPr>
+      </w:pPr>
+      <w:r>
+        <w:rPr>
+          <w:rFonts w:ascii="Consolas" w:hAnsi="Consolas" w:cs="Calibri"/>
+          <w:sz w:val="20"/>
+          <w:szCs w:val="20"/>
+        </w:rPr>
+        <w:t>P1: Clock rate = 2.5 GHz, CPIs for classes A, B, C, D = 1, 2, 3, 3.</w:t>
+      </w:r>
+      <w:r>
+        <w:rPr>
+          <w:rFonts w:ascii="Consolas" w:hAnsi="Consolas" w:cs="Calibri"/>
+          <w:sz w:val="20"/>
+          <w:szCs w:val="20"/>
+        </w:rPr>
+        <w:br/>
+      </w:r>
+      <w:r>
+        <w:rPr>
+          <w:rFonts w:ascii="Consolas" w:hAnsi="Consolas" w:cs="Calibri"/>
+          <w:sz w:val="20"/>
+          <w:szCs w:val="20"/>
+        </w:rPr>
+        <w:t>P2: Clock rate = 3 GHz, CPIs for classes A, B, C, D = 2, 2, 2, 2.</w:t>
+      </w:r>
+      <w:r>
+        <w:rPr>
+          <w:rFonts w:ascii="Consolas" w:hAnsi="Consolas" w:cs="Calibri"/>
+          <w:sz w:val="20"/>
+          <w:szCs w:val="20"/>
+        </w:rPr>
+        <w:br/>
+      </w:r>
+      <w:r>
+        <w:rPr>
+          <w:rFonts w:ascii="Consolas" w:hAnsi="Consolas" w:cs="Calibri"/>
+          <w:sz w:val="20"/>
+          <w:szCs w:val="20"/>
+        </w:rPr>
+        <w:t>Instruction mix: 10% class A, 20% class B, 50% class C, 20% class D.</w:t>
       </w:r>
     </w:p>
     <w:p>
@@ -257,9 +1988,635 @@
           <w:ilvl w:val="0"/>
           <w:numId w:val="4"/>
         </w:numPr>
-      </w:pPr>
-      <w:r>
+        <w:rPr>
+          <w:rFonts w:ascii="Calibri" w:hAnsi="Calibri" w:cs="Calibri"/>
+          <w:b/>
+          <w:bCs/>
+          <w:sz w:val="22"/>
+          <w:szCs w:val="22"/>
+        </w:rPr>
+      </w:pPr>
+      <w:r>
+        <w:rPr>
+          <w:rFonts w:ascii="Calibri" w:hAnsi="Calibri" w:cs="Calibri"/>
+          <w:b/>
+          <w:bCs/>
+          <w:sz w:val="22"/>
+          <w:szCs w:val="22"/>
+        </w:rPr>
         <w:t>What is the global CPI for each implementation?</w:t>
+      </w:r>
+    </w:p>
+    <w:p>
+      <w:pPr>
+        <w:rPr>
+          <w:rFonts w:ascii="Calibri" w:hAnsi="Calibri" w:cs="Calibri"/>
+          <w:b/>
+          <w:bCs/>
+          <w:sz w:val="22"/>
+          <w:szCs w:val="22"/>
+        </w:rPr>
+      </w:pPr>
+      <w:r>
+        <w:rPr>
+          <w:rFonts w:ascii="Consolas" w:eastAsia="Times New Roman" w:hAnsi="Consolas" w:cs="Times New Roman"/>
+          <w:kern w:val="0"/>
+          <w:sz w:val="20"/>
+          <w:szCs w:val="20"/>
+          <w14:ligatures w14:val="none"/>
+        </w:rPr>
+        <w:t xml:space="preserve">P1: </w:t>
+      </w:r>
+      <w:r>
+        <w:rPr>
+          <w:rFonts w:ascii="Consolas" w:eastAsia="Times New Roman" w:hAnsi="Consolas" w:cs="Times New Roman"/>
+          <w:kern w:val="0"/>
+          <w:sz w:val="20"/>
+          <w:szCs w:val="20"/>
+          <w14:ligatures w14:val="none"/>
+        </w:rPr>
+        <w:t>Global CPI</w:t>
+      </w:r>
+      <w:r>
+        <w:rPr>
+          <w:rFonts w:ascii="Consolas" w:eastAsia="Times New Roman" w:hAnsi="Consolas" w:cs="Times New Roman"/>
+          <w:kern w:val="0"/>
+          <w:sz w:val="20"/>
+          <w:szCs w:val="20"/>
+          <w14:ligatures w14:val="none"/>
+        </w:rPr>
+        <w:t xml:space="preserve"> </w:t>
+      </w:r>
+      <w:r>
+        <w:rPr>
+          <w:rFonts w:ascii="Consolas" w:eastAsia="Times New Roman" w:hAnsi="Consolas" w:cs="Times New Roman"/>
+          <w:kern w:val="0"/>
+          <w:sz w:val="20"/>
+          <w:szCs w:val="20"/>
+          <w14:ligatures w14:val="none"/>
+        </w:rPr>
+        <w:t>=</w:t>
+      </w:r>
+      <w:r>
+        <w:rPr>
+          <w:rFonts w:ascii="Consolas" w:eastAsia="Times New Roman" w:hAnsi="Consolas" w:cs="Times New Roman"/>
+          <w:kern w:val="0"/>
+          <w:sz w:val="20"/>
+          <w:szCs w:val="20"/>
+          <w14:ligatures w14:val="none"/>
+        </w:rPr>
+        <w:t xml:space="preserve"> </w:t>
+      </w:r>
+      <w:r>
+        <w:rPr>
+          <w:rFonts w:ascii="Consolas" w:eastAsia="Times New Roman" w:hAnsi="Consolas" w:cs="Times New Roman"/>
+          <w:kern w:val="0"/>
+          <w:sz w:val="20"/>
+          <w:szCs w:val="20"/>
+          <w14:ligatures w14:val="none"/>
+        </w:rPr>
+        <w:t>(0.1×1)</w:t>
+      </w:r>
+      <w:r>
+        <w:rPr>
+          <w:rFonts w:ascii="Consolas" w:eastAsia="Times New Roman" w:hAnsi="Consolas" w:cs="Times New Roman"/>
+          <w:kern w:val="0"/>
+          <w:sz w:val="20"/>
+          <w:szCs w:val="20"/>
+          <w14:ligatures w14:val="none"/>
+        </w:rPr>
+        <w:t xml:space="preserve"> </w:t>
+      </w:r>
+      <w:r>
+        <w:rPr>
+          <w:rFonts w:ascii="Consolas" w:eastAsia="Times New Roman" w:hAnsi="Consolas" w:cs="Times New Roman"/>
+          <w:kern w:val="0"/>
+          <w:sz w:val="20"/>
+          <w:szCs w:val="20"/>
+          <w14:ligatures w14:val="none"/>
+        </w:rPr>
+        <w:t>+</w:t>
+      </w:r>
+      <w:r>
+        <w:rPr>
+          <w:rFonts w:ascii="Consolas" w:eastAsia="Times New Roman" w:hAnsi="Consolas" w:cs="Times New Roman"/>
+          <w:kern w:val="0"/>
+          <w:sz w:val="20"/>
+          <w:szCs w:val="20"/>
+          <w14:ligatures w14:val="none"/>
+        </w:rPr>
+        <w:t xml:space="preserve"> </w:t>
+      </w:r>
+      <w:r>
+        <w:rPr>
+          <w:rFonts w:ascii="Consolas" w:eastAsia="Times New Roman" w:hAnsi="Consolas" w:cs="Times New Roman"/>
+          <w:kern w:val="0"/>
+          <w:sz w:val="20"/>
+          <w:szCs w:val="20"/>
+          <w14:ligatures w14:val="none"/>
+        </w:rPr>
+        <w:t>(0.2×2)</w:t>
+      </w:r>
+      <w:r>
+        <w:rPr>
+          <w:rFonts w:ascii="Consolas" w:eastAsia="Times New Roman" w:hAnsi="Consolas" w:cs="Times New Roman"/>
+          <w:kern w:val="0"/>
+          <w:sz w:val="20"/>
+          <w:szCs w:val="20"/>
+          <w14:ligatures w14:val="none"/>
+        </w:rPr>
+        <w:t xml:space="preserve"> </w:t>
+      </w:r>
+      <w:r>
+        <w:rPr>
+          <w:rFonts w:ascii="Consolas" w:eastAsia="Times New Roman" w:hAnsi="Consolas" w:cs="Times New Roman"/>
+          <w:kern w:val="0"/>
+          <w:sz w:val="20"/>
+          <w:szCs w:val="20"/>
+          <w14:ligatures w14:val="none"/>
+        </w:rPr>
+        <w:t>+</w:t>
+      </w:r>
+      <w:r>
+        <w:rPr>
+          <w:rFonts w:ascii="Consolas" w:eastAsia="Times New Roman" w:hAnsi="Consolas" w:cs="Times New Roman"/>
+          <w:kern w:val="0"/>
+          <w:sz w:val="20"/>
+          <w:szCs w:val="20"/>
+          <w14:ligatures w14:val="none"/>
+        </w:rPr>
+        <w:t xml:space="preserve"> </w:t>
+      </w:r>
+      <w:r>
+        <w:rPr>
+          <w:rFonts w:ascii="Consolas" w:eastAsia="Times New Roman" w:hAnsi="Consolas" w:cs="Times New Roman"/>
+          <w:kern w:val="0"/>
+          <w:sz w:val="20"/>
+          <w:szCs w:val="20"/>
+          <w14:ligatures w14:val="none"/>
+        </w:rPr>
+        <w:t>(0.5×3)</w:t>
+      </w:r>
+      <w:r>
+        <w:rPr>
+          <w:rFonts w:ascii="Consolas" w:eastAsia="Times New Roman" w:hAnsi="Consolas" w:cs="Times New Roman"/>
+          <w:kern w:val="0"/>
+          <w:sz w:val="20"/>
+          <w:szCs w:val="20"/>
+          <w14:ligatures w14:val="none"/>
+        </w:rPr>
+        <w:t xml:space="preserve"> </w:t>
+      </w:r>
+      <w:r>
+        <w:rPr>
+          <w:rFonts w:ascii="Consolas" w:eastAsia="Times New Roman" w:hAnsi="Consolas" w:cs="Times New Roman"/>
+          <w:kern w:val="0"/>
+          <w:sz w:val="20"/>
+          <w:szCs w:val="20"/>
+          <w14:ligatures w14:val="none"/>
+        </w:rPr>
+        <w:t>+</w:t>
+      </w:r>
+      <w:r>
+        <w:rPr>
+          <w:rFonts w:ascii="Consolas" w:eastAsia="Times New Roman" w:hAnsi="Consolas" w:cs="Times New Roman"/>
+          <w:kern w:val="0"/>
+          <w:sz w:val="20"/>
+          <w:szCs w:val="20"/>
+          <w14:ligatures w14:val="none"/>
+        </w:rPr>
+        <w:t xml:space="preserve"> </w:t>
+      </w:r>
+      <w:r>
+        <w:rPr>
+          <w:rFonts w:ascii="Consolas" w:eastAsia="Times New Roman" w:hAnsi="Consolas" w:cs="Times New Roman"/>
+          <w:kern w:val="0"/>
+          <w:sz w:val="20"/>
+          <w:szCs w:val="20"/>
+          <w14:ligatures w14:val="none"/>
+        </w:rPr>
+        <w:t>(0.2×3)</w:t>
+      </w:r>
+      <w:r>
+        <w:rPr>
+          <w:rFonts w:ascii="Consolas" w:eastAsia="Times New Roman" w:hAnsi="Consolas" w:cs="Times New Roman"/>
+          <w:kern w:val="0"/>
+          <w:sz w:val="20"/>
+          <w:szCs w:val="20"/>
+          <w14:ligatures w14:val="none"/>
+        </w:rPr>
+        <w:t xml:space="preserve"> </w:t>
+      </w:r>
+      <w:r>
+        <w:rPr>
+          <w:rFonts w:ascii="Consolas" w:eastAsia="Times New Roman" w:hAnsi="Consolas" w:cs="Times New Roman"/>
+          <w:kern w:val="0"/>
+          <w:sz w:val="20"/>
+          <w:szCs w:val="20"/>
+          <w14:ligatures w14:val="none"/>
+        </w:rPr>
+        <w:t>=</w:t>
+      </w:r>
+      <w:r>
+        <w:rPr>
+          <w:rFonts w:ascii="Consolas" w:eastAsia="Times New Roman" w:hAnsi="Consolas" w:cs="Times New Roman"/>
+          <w:kern w:val="0"/>
+          <w:sz w:val="20"/>
+          <w:szCs w:val="20"/>
+          <w14:ligatures w14:val="none"/>
+        </w:rPr>
+        <w:t xml:space="preserve"> </w:t>
+      </w:r>
+      <w:r>
+        <w:rPr>
+          <w:rFonts w:ascii="Consolas" w:eastAsia="Times New Roman" w:hAnsi="Consolas" w:cs="Times New Roman"/>
+          <w:kern w:val="0"/>
+          <w:sz w:val="20"/>
+          <w:szCs w:val="20"/>
+          <w14:ligatures w14:val="none"/>
+        </w:rPr>
+        <w:t>0.1</w:t>
+      </w:r>
+      <w:r>
+        <w:rPr>
+          <w:rFonts w:ascii="Consolas" w:eastAsia="Times New Roman" w:hAnsi="Consolas" w:cs="Times New Roman"/>
+          <w:kern w:val="0"/>
+          <w:sz w:val="20"/>
+          <w:szCs w:val="20"/>
+          <w14:ligatures w14:val="none"/>
+        </w:rPr>
+        <w:t xml:space="preserve"> </w:t>
+      </w:r>
+      <w:r>
+        <w:rPr>
+          <w:rFonts w:ascii="Consolas" w:eastAsia="Times New Roman" w:hAnsi="Consolas" w:cs="Times New Roman"/>
+          <w:kern w:val="0"/>
+          <w:sz w:val="20"/>
+          <w:szCs w:val="20"/>
+          <w14:ligatures w14:val="none"/>
+        </w:rPr>
+        <w:t>+</w:t>
+      </w:r>
+      <w:r>
+        <w:rPr>
+          <w:rFonts w:ascii="Consolas" w:eastAsia="Times New Roman" w:hAnsi="Consolas" w:cs="Times New Roman"/>
+          <w:kern w:val="0"/>
+          <w:sz w:val="20"/>
+          <w:szCs w:val="20"/>
+          <w14:ligatures w14:val="none"/>
+        </w:rPr>
+        <w:t xml:space="preserve"> </w:t>
+      </w:r>
+      <w:r>
+        <w:rPr>
+          <w:rFonts w:ascii="Consolas" w:eastAsia="Times New Roman" w:hAnsi="Consolas" w:cs="Times New Roman"/>
+          <w:kern w:val="0"/>
+          <w:sz w:val="20"/>
+          <w:szCs w:val="20"/>
+          <w14:ligatures w14:val="none"/>
+        </w:rPr>
+        <w:t>0.4</w:t>
+      </w:r>
+      <w:r>
+        <w:rPr>
+          <w:rFonts w:ascii="Consolas" w:eastAsia="Times New Roman" w:hAnsi="Consolas" w:cs="Times New Roman"/>
+          <w:kern w:val="0"/>
+          <w:sz w:val="20"/>
+          <w:szCs w:val="20"/>
+          <w14:ligatures w14:val="none"/>
+        </w:rPr>
+        <w:t xml:space="preserve"> </w:t>
+      </w:r>
+      <w:r>
+        <w:rPr>
+          <w:rFonts w:ascii="Consolas" w:eastAsia="Times New Roman" w:hAnsi="Consolas" w:cs="Times New Roman"/>
+          <w:kern w:val="0"/>
+          <w:sz w:val="20"/>
+          <w:szCs w:val="20"/>
+          <w14:ligatures w14:val="none"/>
+        </w:rPr>
+        <w:t>+</w:t>
+      </w:r>
+      <w:r>
+        <w:rPr>
+          <w:rFonts w:ascii="Consolas" w:eastAsia="Times New Roman" w:hAnsi="Consolas" w:cs="Times New Roman"/>
+          <w:kern w:val="0"/>
+          <w:sz w:val="20"/>
+          <w:szCs w:val="20"/>
+          <w14:ligatures w14:val="none"/>
+        </w:rPr>
+        <w:t xml:space="preserve"> </w:t>
+      </w:r>
+      <w:r>
+        <w:rPr>
+          <w:rFonts w:ascii="Consolas" w:eastAsia="Times New Roman" w:hAnsi="Consolas" w:cs="Times New Roman"/>
+          <w:kern w:val="0"/>
+          <w:sz w:val="20"/>
+          <w:szCs w:val="20"/>
+          <w14:ligatures w14:val="none"/>
+        </w:rPr>
+        <w:t>1.5</w:t>
+      </w:r>
+      <w:r>
+        <w:rPr>
+          <w:rFonts w:ascii="Consolas" w:eastAsia="Times New Roman" w:hAnsi="Consolas" w:cs="Times New Roman"/>
+          <w:kern w:val="0"/>
+          <w:sz w:val="20"/>
+          <w:szCs w:val="20"/>
+          <w14:ligatures w14:val="none"/>
+        </w:rPr>
+        <w:t xml:space="preserve"> </w:t>
+      </w:r>
+      <w:r>
+        <w:rPr>
+          <w:rFonts w:ascii="Consolas" w:eastAsia="Times New Roman" w:hAnsi="Consolas" w:cs="Times New Roman"/>
+          <w:kern w:val="0"/>
+          <w:sz w:val="20"/>
+          <w:szCs w:val="20"/>
+          <w14:ligatures w14:val="none"/>
+        </w:rPr>
+        <w:t>+</w:t>
+      </w:r>
+      <w:r>
+        <w:rPr>
+          <w:rFonts w:ascii="Consolas" w:eastAsia="Times New Roman" w:hAnsi="Consolas" w:cs="Times New Roman"/>
+          <w:kern w:val="0"/>
+          <w:sz w:val="20"/>
+          <w:szCs w:val="20"/>
+          <w14:ligatures w14:val="none"/>
+        </w:rPr>
+        <w:t xml:space="preserve"> </w:t>
+      </w:r>
+      <w:r>
+        <w:rPr>
+          <w:rFonts w:ascii="Consolas" w:eastAsia="Times New Roman" w:hAnsi="Consolas" w:cs="Times New Roman"/>
+          <w:kern w:val="0"/>
+          <w:sz w:val="20"/>
+          <w:szCs w:val="20"/>
+          <w14:ligatures w14:val="none"/>
+        </w:rPr>
+        <w:t>0.6</w:t>
+      </w:r>
+      <w:r>
+        <w:rPr>
+          <w:rFonts w:ascii="Consolas" w:eastAsia="Times New Roman" w:hAnsi="Consolas" w:cs="Times New Roman"/>
+          <w:kern w:val="0"/>
+          <w:sz w:val="20"/>
+          <w:szCs w:val="20"/>
+          <w14:ligatures w14:val="none"/>
+        </w:rPr>
+        <w:t xml:space="preserve"> </w:t>
+      </w:r>
+      <w:r>
+        <w:rPr>
+          <w:rFonts w:ascii="Consolas" w:eastAsia="Times New Roman" w:hAnsi="Consolas" w:cs="Times New Roman"/>
+          <w:kern w:val="0"/>
+          <w:sz w:val="20"/>
+          <w:szCs w:val="20"/>
+          <w14:ligatures w14:val="none"/>
+        </w:rPr>
+        <w:t>=</w:t>
+      </w:r>
+      <w:r>
+        <w:rPr>
+          <w:rFonts w:ascii="Consolas" w:eastAsia="Times New Roman" w:hAnsi="Consolas" w:cs="Times New Roman"/>
+          <w:kern w:val="0"/>
+          <w:sz w:val="20"/>
+          <w:szCs w:val="20"/>
+          <w14:ligatures w14:val="none"/>
+        </w:rPr>
+        <w:t xml:space="preserve"> </w:t>
+      </w:r>
+      <w:r>
+        <w:rPr>
+          <w:rFonts w:ascii="Consolas" w:eastAsia="Times New Roman" w:hAnsi="Consolas" w:cs="Times New Roman"/>
+          <w:kern w:val="0"/>
+          <w:sz w:val="20"/>
+          <w:szCs w:val="20"/>
+          <w14:ligatures w14:val="none"/>
+        </w:rPr>
+        <w:t>2.6</w:t>
+      </w:r>
+      <w:r>
+        <w:rPr>
+          <w:rFonts w:ascii="Consolas" w:eastAsia="Times New Roman" w:hAnsi="Consolas" w:cs="Times New Roman"/>
+          <w:kern w:val="0"/>
+          <w:sz w:val="20"/>
+          <w:szCs w:val="20"/>
+          <w14:ligatures w14:val="none"/>
+        </w:rPr>
+        <w:br/>
+        <w:t xml:space="preserve">P2: </w:t>
+      </w:r>
+      <w:r>
+        <w:rPr>
+          <w:rFonts w:ascii="Consolas" w:eastAsia="Times New Roman" w:hAnsi="Consolas" w:cs="Times New Roman"/>
+          <w:kern w:val="0"/>
+          <w:sz w:val="20"/>
+          <w:szCs w:val="20"/>
+          <w14:ligatures w14:val="none"/>
+        </w:rPr>
+        <w:t>Global CPI</w:t>
+      </w:r>
+      <w:r>
+        <w:rPr>
+          <w:rFonts w:ascii="Consolas" w:eastAsia="Times New Roman" w:hAnsi="Consolas" w:cs="Times New Roman"/>
+          <w:kern w:val="0"/>
+          <w:sz w:val="20"/>
+          <w:szCs w:val="20"/>
+          <w14:ligatures w14:val="none"/>
+        </w:rPr>
+        <w:t xml:space="preserve"> </w:t>
+      </w:r>
+      <w:r>
+        <w:rPr>
+          <w:rFonts w:ascii="Consolas" w:eastAsia="Times New Roman" w:hAnsi="Consolas" w:cs="Times New Roman"/>
+          <w:kern w:val="0"/>
+          <w:sz w:val="20"/>
+          <w:szCs w:val="20"/>
+          <w14:ligatures w14:val="none"/>
+        </w:rPr>
+        <w:t>=</w:t>
+      </w:r>
+      <w:r>
+        <w:rPr>
+          <w:rFonts w:ascii="Consolas" w:eastAsia="Times New Roman" w:hAnsi="Consolas" w:cs="Times New Roman"/>
+          <w:kern w:val="0"/>
+          <w:sz w:val="20"/>
+          <w:szCs w:val="20"/>
+          <w14:ligatures w14:val="none"/>
+        </w:rPr>
+        <w:t xml:space="preserve"> </w:t>
+      </w:r>
+      <w:r>
+        <w:rPr>
+          <w:rFonts w:ascii="Consolas" w:eastAsia="Times New Roman" w:hAnsi="Consolas" w:cs="Times New Roman"/>
+          <w:kern w:val="0"/>
+          <w:sz w:val="20"/>
+          <w:szCs w:val="20"/>
+          <w14:ligatures w14:val="none"/>
+        </w:rPr>
+        <w:t>(0.1×2)</w:t>
+      </w:r>
+      <w:r>
+        <w:rPr>
+          <w:rFonts w:ascii="Consolas" w:eastAsia="Times New Roman" w:hAnsi="Consolas" w:cs="Times New Roman"/>
+          <w:kern w:val="0"/>
+          <w:sz w:val="20"/>
+          <w:szCs w:val="20"/>
+          <w14:ligatures w14:val="none"/>
+        </w:rPr>
+        <w:t xml:space="preserve"> </w:t>
+      </w:r>
+      <w:r>
+        <w:rPr>
+          <w:rFonts w:ascii="Consolas" w:eastAsia="Times New Roman" w:hAnsi="Consolas" w:cs="Times New Roman"/>
+          <w:kern w:val="0"/>
+          <w:sz w:val="20"/>
+          <w:szCs w:val="20"/>
+          <w14:ligatures w14:val="none"/>
+        </w:rPr>
+        <w:t>+</w:t>
+      </w:r>
+      <w:r>
+        <w:rPr>
+          <w:rFonts w:ascii="Consolas" w:eastAsia="Times New Roman" w:hAnsi="Consolas" w:cs="Times New Roman"/>
+          <w:kern w:val="0"/>
+          <w:sz w:val="20"/>
+          <w:szCs w:val="20"/>
+          <w14:ligatures w14:val="none"/>
+        </w:rPr>
+        <w:t xml:space="preserve"> </w:t>
+      </w:r>
+      <w:r>
+        <w:rPr>
+          <w:rFonts w:ascii="Consolas" w:eastAsia="Times New Roman" w:hAnsi="Consolas" w:cs="Times New Roman"/>
+          <w:kern w:val="0"/>
+          <w:sz w:val="20"/>
+          <w:szCs w:val="20"/>
+          <w14:ligatures w14:val="none"/>
+        </w:rPr>
+        <w:t>(0.2×2)</w:t>
+      </w:r>
+      <w:r>
+        <w:rPr>
+          <w:rFonts w:ascii="Consolas" w:eastAsia="Times New Roman" w:hAnsi="Consolas" w:cs="Times New Roman"/>
+          <w:kern w:val="0"/>
+          <w:sz w:val="20"/>
+          <w:szCs w:val="20"/>
+          <w14:ligatures w14:val="none"/>
+        </w:rPr>
+        <w:t xml:space="preserve"> </w:t>
+      </w:r>
+      <w:r>
+        <w:rPr>
+          <w:rFonts w:ascii="Consolas" w:eastAsia="Times New Roman" w:hAnsi="Consolas" w:cs="Times New Roman"/>
+          <w:kern w:val="0"/>
+          <w:sz w:val="20"/>
+          <w:szCs w:val="20"/>
+          <w14:ligatures w14:val="none"/>
+        </w:rPr>
+        <w:t>+</w:t>
+      </w:r>
+      <w:r>
+        <w:rPr>
+          <w:rFonts w:ascii="Consolas" w:eastAsia="Times New Roman" w:hAnsi="Consolas" w:cs="Times New Roman"/>
+          <w:kern w:val="0"/>
+          <w:sz w:val="20"/>
+          <w:szCs w:val="20"/>
+          <w14:ligatures w14:val="none"/>
+        </w:rPr>
+        <w:t xml:space="preserve"> </w:t>
+      </w:r>
+      <w:r>
+        <w:rPr>
+          <w:rFonts w:ascii="Consolas" w:eastAsia="Times New Roman" w:hAnsi="Consolas" w:cs="Times New Roman"/>
+          <w:kern w:val="0"/>
+          <w:sz w:val="20"/>
+          <w:szCs w:val="20"/>
+          <w14:ligatures w14:val="none"/>
+        </w:rPr>
+        <w:t>(0.5×2)</w:t>
+      </w:r>
+      <w:r>
+        <w:rPr>
+          <w:rFonts w:ascii="Consolas" w:eastAsia="Times New Roman" w:hAnsi="Consolas" w:cs="Times New Roman"/>
+          <w:kern w:val="0"/>
+          <w:sz w:val="20"/>
+          <w:szCs w:val="20"/>
+          <w14:ligatures w14:val="none"/>
+        </w:rPr>
+        <w:t xml:space="preserve"> </w:t>
+      </w:r>
+      <w:r>
+        <w:rPr>
+          <w:rFonts w:ascii="Consolas" w:eastAsia="Times New Roman" w:hAnsi="Consolas" w:cs="Times New Roman"/>
+          <w:kern w:val="0"/>
+          <w:sz w:val="20"/>
+          <w:szCs w:val="20"/>
+          <w14:ligatures w14:val="none"/>
+        </w:rPr>
+        <w:t>+</w:t>
+      </w:r>
+      <w:r>
+        <w:rPr>
+          <w:rFonts w:ascii="Consolas" w:eastAsia="Times New Roman" w:hAnsi="Consolas" w:cs="Times New Roman"/>
+          <w:kern w:val="0"/>
+          <w:sz w:val="20"/>
+          <w:szCs w:val="20"/>
+          <w14:ligatures w14:val="none"/>
+        </w:rPr>
+        <w:t xml:space="preserve"> </w:t>
+      </w:r>
+      <w:r>
+        <w:rPr>
+          <w:rFonts w:ascii="Consolas" w:eastAsia="Times New Roman" w:hAnsi="Consolas" w:cs="Times New Roman"/>
+          <w:kern w:val="0"/>
+          <w:sz w:val="20"/>
+          <w:szCs w:val="20"/>
+          <w14:ligatures w14:val="none"/>
+        </w:rPr>
+        <w:t>(0.2×2)</w:t>
+      </w:r>
+      <w:r>
+        <w:rPr>
+          <w:rFonts w:ascii="Consolas" w:eastAsia="Times New Roman" w:hAnsi="Consolas" w:cs="Times New Roman"/>
+          <w:kern w:val="0"/>
+          <w:sz w:val="20"/>
+          <w:szCs w:val="20"/>
+          <w14:ligatures w14:val="none"/>
+        </w:rPr>
+        <w:t xml:space="preserve"> </w:t>
+      </w:r>
+      <w:r>
+        <w:rPr>
+          <w:rFonts w:ascii="Consolas" w:eastAsia="Times New Roman" w:hAnsi="Consolas" w:cs="Times New Roman"/>
+          <w:kern w:val="0"/>
+          <w:sz w:val="20"/>
+          <w:szCs w:val="20"/>
+          <w14:ligatures w14:val="none"/>
+        </w:rPr>
+        <w:t>=</w:t>
+      </w:r>
+      <w:r>
+        <w:rPr>
+          <w:rFonts w:ascii="Consolas" w:eastAsia="Times New Roman" w:hAnsi="Consolas" w:cs="Times New Roman"/>
+          <w:kern w:val="0"/>
+          <w:sz w:val="20"/>
+          <w:szCs w:val="20"/>
+          <w14:ligatures w14:val="none"/>
+        </w:rPr>
+        <w:t xml:space="preserve"> 0.2 + 0.4 + 1.0 + 0.4 = </w:t>
+      </w:r>
+      <w:r>
+        <w:rPr>
+          <w:rFonts w:ascii="Consolas" w:eastAsia="Times New Roman" w:hAnsi="Consolas" w:cs="Times New Roman"/>
+          <w:kern w:val="0"/>
+          <w:sz w:val="20"/>
+          <w:szCs w:val="20"/>
+          <w14:ligatures w14:val="none"/>
+        </w:rPr>
+        <w:t>2.0</w:t>
       </w:r>
     </w:p>
     <w:p>
@@ -268,13 +2625,322 @@
           <w:ilvl w:val="0"/>
           <w:numId w:val="4"/>
         </w:numPr>
-      </w:pPr>
-      <w:r>
+        <w:rPr>
+          <w:rFonts w:ascii="Calibri" w:hAnsi="Calibri" w:cs="Calibri"/>
+          <w:b/>
+          <w:bCs/>
+          <w:sz w:val="22"/>
+          <w:szCs w:val="22"/>
+        </w:rPr>
+      </w:pPr>
+      <w:r>
+        <w:rPr>
+          <w:rFonts w:ascii="Calibri" w:hAnsi="Calibri" w:cs="Calibri"/>
+          <w:b/>
+          <w:bCs/>
+          <w:sz w:val="22"/>
+          <w:szCs w:val="22"/>
+        </w:rPr>
         <w:t>Find the clock cycles required in both cases.</w:t>
       </w:r>
     </w:p>
-    <w:p/>
+    <w:p>
+      <w:pPr>
+        <w:rPr>
+          <w:rFonts w:ascii="Consolas" w:hAnsi="Consolas" w:cs="Calibri"/>
+          <w:sz w:val="20"/>
+          <w:szCs w:val="20"/>
+        </w:rPr>
+      </w:pPr>
+      <w:r>
+        <w:rPr>
+          <w:rFonts w:ascii="Consolas" w:hAnsi="Consolas" w:cs="Calibri"/>
+          <w:sz w:val="20"/>
+          <w:szCs w:val="20"/>
+        </w:rPr>
+        <w:t>P1: Clock cycles</w:t>
+      </w:r>
+      <w:r>
+        <w:rPr>
+          <w:rFonts w:ascii="Consolas" w:hAnsi="Consolas" w:cs="Calibri"/>
+          <w:sz w:val="20"/>
+          <w:szCs w:val="20"/>
+        </w:rPr>
+        <w:t xml:space="preserve"> </w:t>
+      </w:r>
+      <w:r>
+        <w:rPr>
+          <w:rFonts w:ascii="Consolas" w:hAnsi="Consolas" w:cs="Calibri"/>
+          <w:sz w:val="20"/>
+          <w:szCs w:val="20"/>
+        </w:rPr>
+        <w:t>=</w:t>
+      </w:r>
+      <w:r>
+        <w:rPr>
+          <w:rFonts w:ascii="Consolas" w:hAnsi="Consolas" w:cs="Calibri"/>
+          <w:sz w:val="20"/>
+          <w:szCs w:val="20"/>
+        </w:rPr>
+        <w:t xml:space="preserve"> </w:t>
+      </w:r>
+      <w:r>
+        <w:rPr>
+          <w:rFonts w:ascii="Consolas" w:hAnsi="Consolas" w:cs="Calibri"/>
+          <w:sz w:val="20"/>
+          <w:szCs w:val="20"/>
+        </w:rPr>
+        <w:t>2.6</w:t>
+      </w:r>
+      <w:r>
+        <w:rPr>
+          <w:rFonts w:ascii="Consolas" w:hAnsi="Consolas" w:cs="Calibri"/>
+          <w:sz w:val="20"/>
+          <w:szCs w:val="20"/>
+        </w:rPr>
+        <w:t xml:space="preserve"> </w:t>
+      </w:r>
+      <w:r>
+        <w:rPr>
+          <w:rFonts w:ascii="Consolas" w:hAnsi="Consolas" w:cs="Calibri"/>
+          <w:sz w:val="20"/>
+          <w:szCs w:val="20"/>
+        </w:rPr>
+        <w:t>×</w:t>
+      </w:r>
+      <w:r>
+        <w:rPr>
+          <w:rFonts w:ascii="Consolas" w:hAnsi="Consolas" w:cs="Calibri"/>
+          <w:sz w:val="20"/>
+          <w:szCs w:val="20"/>
+        </w:rPr>
+        <w:t xml:space="preserve"> </w:t>
+      </w:r>
+      <w:r>
+        <w:rPr>
+          <w:rFonts w:ascii="Consolas" w:hAnsi="Consolas" w:cs="Calibri"/>
+          <w:sz w:val="20"/>
+          <w:szCs w:val="20"/>
+        </w:rPr>
+        <w:t>1</w:t>
+      </w:r>
+      <w:r>
+        <w:rPr>
+          <w:rFonts w:ascii="Consolas" w:hAnsi="Consolas" w:cs="Calibri"/>
+          <w:sz w:val="20"/>
+          <w:szCs w:val="20"/>
+        </w:rPr>
+        <w:t xml:space="preserve"> </w:t>
+      </w:r>
+      <w:r>
+        <w:rPr>
+          <w:rFonts w:ascii="Consolas" w:hAnsi="Consolas" w:cs="Calibri"/>
+          <w:sz w:val="20"/>
+          <w:szCs w:val="20"/>
+        </w:rPr>
+        <w:t>×</w:t>
+      </w:r>
+      <w:r>
+        <w:rPr>
+          <w:rFonts w:ascii="Consolas" w:hAnsi="Consolas" w:cs="Calibri"/>
+          <w:sz w:val="20"/>
+          <w:szCs w:val="20"/>
+        </w:rPr>
+        <w:t xml:space="preserve"> </w:t>
+      </w:r>
+      <w:r>
+        <w:rPr>
+          <w:rFonts w:ascii="Consolas" w:hAnsi="Consolas" w:cs="Calibri"/>
+          <w:sz w:val="20"/>
+          <w:szCs w:val="20"/>
+        </w:rPr>
+        <w:t>10</w:t>
+      </w:r>
+      <w:r>
+        <w:rPr>
+          <w:rFonts w:ascii="Consolas" w:hAnsi="Consolas" w:cs="Calibri"/>
+          <w:sz w:val="20"/>
+          <w:szCs w:val="20"/>
+          <w:vertAlign w:val="superscript"/>
+        </w:rPr>
+        <w:t>6</w:t>
+      </w:r>
+      <w:r>
+        <w:rPr>
+          <w:rFonts w:ascii="Consolas" w:hAnsi="Consolas" w:cs="Calibri"/>
+          <w:sz w:val="20"/>
+          <w:szCs w:val="20"/>
+          <w:vertAlign w:val="superscript"/>
+        </w:rPr>
+        <w:t xml:space="preserve"> </w:t>
+      </w:r>
+      <w:r>
+        <w:rPr>
+          <w:rFonts w:ascii="Consolas" w:hAnsi="Consolas" w:cs="Calibri"/>
+          <w:sz w:val="20"/>
+          <w:szCs w:val="20"/>
+        </w:rPr>
+        <w:t>=</w:t>
+      </w:r>
+      <w:r>
+        <w:rPr>
+          <w:rFonts w:ascii="Consolas" w:hAnsi="Consolas" w:cs="Calibri"/>
+          <w:sz w:val="20"/>
+          <w:szCs w:val="20"/>
+        </w:rPr>
+        <w:t xml:space="preserve"> </w:t>
+      </w:r>
+      <w:r>
+        <w:rPr>
+          <w:rFonts w:ascii="Consolas" w:hAnsi="Consolas" w:cs="Calibri"/>
+          <w:sz w:val="20"/>
+          <w:szCs w:val="20"/>
+        </w:rPr>
+        <w:t>2.6</w:t>
+      </w:r>
+      <w:r>
+        <w:rPr>
+          <w:rFonts w:ascii="Consolas" w:hAnsi="Consolas" w:cs="Calibri"/>
+          <w:sz w:val="20"/>
+          <w:szCs w:val="20"/>
+        </w:rPr>
+        <w:t xml:space="preserve"> </w:t>
+      </w:r>
+      <w:r>
+        <w:rPr>
+          <w:rFonts w:ascii="Consolas" w:hAnsi="Consolas" w:cs="Calibri"/>
+          <w:sz w:val="20"/>
+          <w:szCs w:val="20"/>
+        </w:rPr>
+        <w:t>×</w:t>
+      </w:r>
+      <w:r>
+        <w:rPr>
+          <w:rFonts w:ascii="Consolas" w:hAnsi="Consolas" w:cs="Calibri"/>
+          <w:sz w:val="20"/>
+          <w:szCs w:val="20"/>
+        </w:rPr>
+        <w:t xml:space="preserve"> </w:t>
+      </w:r>
+      <w:r>
+        <w:rPr>
+          <w:rFonts w:ascii="Consolas" w:hAnsi="Consolas" w:cs="Calibri"/>
+          <w:sz w:val="20"/>
+          <w:szCs w:val="20"/>
+        </w:rPr>
+        <w:t>10</w:t>
+      </w:r>
+      <w:r>
+        <w:rPr>
+          <w:rFonts w:ascii="Consolas" w:hAnsi="Consolas" w:cs="Calibri"/>
+          <w:sz w:val="20"/>
+          <w:szCs w:val="20"/>
+          <w:vertAlign w:val="superscript"/>
+        </w:rPr>
+        <w:t>6</w:t>
+      </w:r>
+      <w:r>
+        <w:rPr>
+          <w:rFonts w:ascii="Consolas" w:hAnsi="Consolas" w:cs="Calibri"/>
+          <w:sz w:val="20"/>
+          <w:szCs w:val="20"/>
+        </w:rPr>
+        <w:t> cycles</w:t>
+      </w:r>
+      <w:r>
+        <w:rPr>
+          <w:rFonts w:ascii="Consolas" w:hAnsi="Consolas" w:cs="Calibri"/>
+          <w:sz w:val="20"/>
+          <w:szCs w:val="20"/>
+        </w:rPr>
+        <w:br/>
+      </w:r>
+      <w:r>
+        <w:rPr>
+          <w:rFonts w:ascii="Consolas" w:hAnsi="Consolas" w:cs="Calibri"/>
+          <w:sz w:val="20"/>
+          <w:szCs w:val="20"/>
+        </w:rPr>
+        <w:t>P2: Clock cycles = 2.0 × 1 × 10</w:t>
+      </w:r>
+      <w:r>
+        <w:rPr>
+          <w:rFonts w:ascii="Consolas" w:hAnsi="Consolas" w:cs="Calibri"/>
+          <w:sz w:val="20"/>
+          <w:szCs w:val="20"/>
+          <w:vertAlign w:val="superscript"/>
+        </w:rPr>
+        <w:t xml:space="preserve">6 </w:t>
+      </w:r>
+      <w:r>
+        <w:rPr>
+          <w:rFonts w:ascii="Consolas" w:hAnsi="Consolas" w:cs="Calibri"/>
+          <w:sz w:val="20"/>
+          <w:szCs w:val="20"/>
+        </w:rPr>
+        <w:t>= 2.0 × 10</w:t>
+      </w:r>
+      <w:r>
+        <w:rPr>
+          <w:rFonts w:ascii="Consolas" w:hAnsi="Consolas" w:cs="Calibri"/>
+          <w:sz w:val="20"/>
+          <w:szCs w:val="20"/>
+          <w:vertAlign w:val="superscript"/>
+        </w:rPr>
+        <w:t>6</w:t>
+      </w:r>
+      <w:r>
+        <w:rPr>
+          <w:rFonts w:ascii="Consolas" w:hAnsi="Consolas" w:cs="Calibri"/>
+          <w:sz w:val="20"/>
+          <w:szCs w:val="20"/>
+        </w:rPr>
+        <w:t> cycles</w:t>
+      </w:r>
+      <w:r>
+        <w:rPr>
+          <w:rFonts w:ascii="Consolas" w:hAnsi="Consolas" w:cs="Calibri"/>
+          <w:sz w:val="20"/>
+          <w:szCs w:val="20"/>
+        </w:rPr>
+        <w:br/>
+      </w:r>
+      <w:r>
+        <w:rPr>
+          <w:rFonts w:ascii="Consolas" w:hAnsi="Consolas" w:cs="Calibri"/>
+          <w:sz w:val="20"/>
+          <w:szCs w:val="20"/>
+        </w:rPr>
+        <w:br/>
+      </w:r>
+      <w:r>
+        <w:rPr>
+          <w:rFonts w:ascii="Consolas" w:hAnsi="Consolas" w:cs="Calibri"/>
+          <w:sz w:val="20"/>
+          <w:szCs w:val="20"/>
+          <w:u w:val="single"/>
+        </w:rPr>
+        <w:t>Conclusion</w:t>
+      </w:r>
+      <w:r>
+        <w:rPr>
+          <w:rFonts w:ascii="Consolas" w:hAnsi="Consolas" w:cs="Calibri"/>
+          <w:sz w:val="20"/>
+          <w:szCs w:val="20"/>
+        </w:rPr>
+        <w:br/>
+      </w:r>
+      <w:r>
+        <w:rPr>
+          <w:rFonts w:ascii="Consolas" w:hAnsi="Consolas" w:cs="Calibri"/>
+          <w:sz w:val="20"/>
+          <w:szCs w:val="20"/>
+        </w:rPr>
+        <w:t>P2 is faster due to fewer clock cycles required</w:t>
+      </w:r>
+    </w:p>
     <w:sectPr>
+      <w:headerReference w:type="default" r:id="rId7"/>
       <w:pgSz w:w="12240" w:h="15840"/>
       <w:pgMar w:top="1440" w:right="1440" w:bottom="1440" w:left="1440" w:header="720" w:footer="720" w:gutter="0"/>
       <w:cols w:space="720"/>
@@ -284,6 +2950,81 @@
 </w:document>
 </file>
 
+<file path=word/endnotes.xml><?xml version="1.0" encoding="utf-8"?>
+<w:endnotes xmlns:wpc="http://schemas.microsoft.com/office/word/2010/wordprocessingCanvas" xmlns:cx="http://schemas.microsoft.com/office/drawing/2014/chartex" xmlns:cx1="http://schemas.microsoft.com/office/drawing/2015/9/8/chartex" xmlns:cx2="http://schemas.microsoft.com/office/drawing/2015/10/21/chartex" xmlns:cx3="http://schemas.microsoft.com/office/drawing/2016/5/9/chartex" xmlns:cx4="http://schemas.microsoft.com/office/drawing/2016/5/10/chartex" xmlns:cx5="http://schemas.microsoft.com/office/drawing/2016/5/11/chartex" xmlns:cx6="http://schemas.microsoft.com/office/drawing/2016/5/12/chartex" xmlns:cx7="http://schemas.microsoft.com/office/drawing/2016/5/13/chartex" xmlns:cx8="http://schemas.microsoft.com/office/drawing/2016/5/14/chartex" xmlns:mc="http://schemas.openxmlformats.org/markup-compatibility/2006" xmlns:aink="http://schemas.microsoft.com/office/drawing/2016/ink" xmlns:am3d="http://schemas.microsoft.com/office/drawing/2017/model3d" xmlns:o="urn:schemas-microsoft-com:office:office" xmlns:oel="http://schemas.microsoft.com/office/2019/extlst" xmlns:r="http://schemas.openxmlformats.org/officeDocument/2006/relationships" xmlns:m="http://schemas.openxmlformats.org/officeDocument/2006/math" xmlns:v="urn:schemas-microsoft-com:vml" xmlns:wp14="http://schemas.microsoft.com/office/word/2010/wordprocessingDrawing" xmlns:wp="http://schemas.openxmlformats.org/drawingml/2006/wordprocessingDrawing" xmlns:w10="urn:schemas-microsoft-com:office:word" xmlns:w="http://schemas.openxmlformats.org/wordprocessingml/2006/main" xmlns:w14="http://schemas.microsoft.com/office/word/2010/wordml" xmlns:w15="http://schemas.microsoft.com/office/word/2012/wordml" xmlns:w16cex="http://schemas.microsoft.com/office/word/2018/wordml/cex" xmlns:w16cid="http://schemas.microsoft.com/office/word/2016/wordml/cid" xmlns:w16="http://schemas.microsoft.com/office/word/2018/wordml" xmlns:w16du="http://schemas.microsoft.com/office/word/2023/wordml/word16du" xmlns:w16sdtdh="http://schemas.microsoft.com/office/word/2020/wordml/sdtdatahash" xmlns:w16se="http://schemas.microsoft.com/office/word/2015/wordml/symex" xmlns:wpg="http://schemas.microsoft.com/office/word/2010/wordprocessingGroup" xmlns:wpi="http://schemas.microsoft.com/office/word/2010/wordprocessingInk" xmlns:wne="http://schemas.microsoft.com/office/word/2006/wordml" xmlns:wps="http://schemas.microsoft.com/office/word/2010/wordprocessingShape" mc:Ignorable="w14 w15 w16se w16cid w16 w16cex w16sdtdh w16du wp14">
+  <w:endnote w:type="separator" w:id="-1">
+    <w:p>
+      <w:pPr>
+        <w:spacing w:after="0" w:line="240" w:lineRule="auto"/>
+      </w:pPr>
+      <w:r>
+        <w:separator/>
+      </w:r>
+    </w:p>
+  </w:endnote>
+  <w:endnote w:type="continuationSeparator" w:id="0">
+    <w:p>
+      <w:pPr>
+        <w:spacing w:after="0" w:line="240" w:lineRule="auto"/>
+      </w:pPr>
+      <w:r>
+        <w:continuationSeparator/>
+      </w:r>
+    </w:p>
+  </w:endnote>
+</w:endnotes>
+</file>
+
+<file path=word/footnotes.xml><?xml version="1.0" encoding="utf-8"?>
+<w:footnotes xmlns:wpc="http://schemas.microsoft.com/office/word/2010/wordprocessingCanvas" xmlns:cx="http://schemas.microsoft.com/office/drawing/2014/chartex" xmlns:cx1="http://schemas.microsoft.com/office/drawing/2015/9/8/chartex" xmlns:cx2="http://schemas.microsoft.com/office/drawing/2015/10/21/chartex" xmlns:cx3="http://schemas.microsoft.com/office/drawing/2016/5/9/chartex" xmlns:cx4="http://schemas.microsoft.com/office/drawing/2016/5/10/chartex" xmlns:cx5="http://schemas.microsoft.com/office/drawing/2016/5/11/chartex" xmlns:cx6="http://schemas.microsoft.com/office/drawing/2016/5/12/chartex" xmlns:cx7="http://schemas.microsoft.com/office/drawing/2016/5/13/chartex" xmlns:cx8="http://schemas.microsoft.com/office/drawing/2016/5/14/chartex" xmlns:mc="http://schemas.openxmlformats.org/markup-compatibility/2006" xmlns:aink="http://schemas.microsoft.com/office/drawing/2016/ink" xmlns:am3d="http://schemas.microsoft.com/office/drawing/2017/model3d" xmlns:o="urn:schemas-microsoft-com:office:office" xmlns:oel="http://schemas.microsoft.com/office/2019/extlst" xmlns:r="http://schemas.openxmlformats.org/officeDocument/2006/relationships" xmlns:m="http://schemas.openxmlformats.org/officeDocument/2006/math" xmlns:v="urn:schemas-microsoft-com:vml" xmlns:wp14="http://schemas.microsoft.com/office/word/2010/wordprocessingDrawing" xmlns:wp="http://schemas.openxmlformats.org/drawingml/2006/wordprocessingDrawing" xmlns:w10="urn:schemas-microsoft-com:office:word" xmlns:w="http://schemas.openxmlformats.org/wordprocessingml/2006/main" xmlns:w14="http://schemas.microsoft.com/office/word/2010/wordml" xmlns:w15="http://schemas.microsoft.com/office/word/2012/wordml" xmlns:w16cex="http://schemas.microsoft.com/office/word/2018/wordml/cex" xmlns:w16cid="http://schemas.microsoft.com/office/word/2016/wordml/cid" xmlns:w16="http://schemas.microsoft.com/office/word/2018/wordml" xmlns:w16du="http://schemas.microsoft.com/office/word/2023/wordml/word16du" xmlns:w16sdtdh="http://schemas.microsoft.com/office/word/2020/wordml/sdtdatahash" xmlns:w16se="http://schemas.microsoft.com/office/word/2015/wordml/symex" xmlns:wpg="http://schemas.microsoft.com/office/word/2010/wordprocessingGroup" xmlns:wpi="http://schemas.microsoft.com/office/word/2010/wordprocessingInk" xmlns:wne="http://schemas.microsoft.com/office/word/2006/wordml" xmlns:wps="http://schemas.microsoft.com/office/word/2010/wordprocessingShape" mc:Ignorable="w14 w15 w16se w16cid w16 w16cex w16sdtdh w16du wp14">
+  <w:footnote w:type="separator" w:id="-1">
+    <w:p>
+      <w:pPr>
+        <w:spacing w:after="0" w:line="240" w:lineRule="auto"/>
+      </w:pPr>
+      <w:r>
+        <w:separator/>
+      </w:r>
+    </w:p>
+  </w:footnote>
+  <w:footnote w:type="continuationSeparator" w:id="0">
+    <w:p>
+      <w:pPr>
+        <w:spacing w:after="0" w:line="240" w:lineRule="auto"/>
+      </w:pPr>
+      <w:r>
+        <w:continuationSeparator/>
+      </w:r>
+    </w:p>
+  </w:footnote>
+</w:footnotes>
+</file>
+
+<file path=word/header1.xml><?xml version="1.0" encoding="utf-8"?>
+<w:hdr xmlns:wpc="http://schemas.microsoft.com/office/word/2010/wordprocessingCanvas" xmlns:cx="http://schemas.microsoft.com/office/drawing/2014/chartex" xmlns:cx1="http://schemas.microsoft.com/office/drawing/2015/9/8/chartex" xmlns:cx2="http://schemas.microsoft.com/office/drawing/2015/10/21/chartex" xmlns:cx3="http://schemas.microsoft.com/office/drawing/2016/5/9/chartex" xmlns:cx4="http://schemas.microsoft.com/office/drawing/2016/5/10/chartex" xmlns:cx5="http://schemas.microsoft.com/office/drawing/2016/5/11/chartex" xmlns:cx6="http://schemas.microsoft.com/office/drawing/2016/5/12/chartex" xmlns:cx7="http://schemas.microsoft.com/office/drawing/2016/5/13/chartex" xmlns:cx8="http://schemas.microsoft.com/office/drawing/2016/5/14/chartex" xmlns:mc="http://schemas.openxmlformats.org/markup-compatibility/2006" xmlns:aink="http://schemas.microsoft.com/office/drawing/2016/ink" xmlns:am3d="http://schemas.microsoft.com/office/drawing/2017/model3d" xmlns:o="urn:schemas-microsoft-com:office:office" xmlns:oel="http://schemas.microsoft.com/office/2019/extlst" xmlns:r="http://schemas.openxmlformats.org/officeDocument/2006/relationships" xmlns:m="http://schemas.openxmlformats.org/officeDocument/2006/math" xmlns:v="urn:schemas-microsoft-com:vml" xmlns:wp14="http://schemas.microsoft.com/office/word/2010/wordprocessingDrawing" xmlns:wp="http://schemas.openxmlformats.org/drawingml/2006/wordprocessingDrawing" xmlns:w10="urn:schemas-microsoft-com:office:word" xmlns:w="http://schemas.openxmlformats.org/wordprocessingml/2006/main" xmlns:w14="http://schemas.microsoft.com/office/word/2010/wordml" xmlns:w15="http://schemas.microsoft.com/office/word/2012/wordml" xmlns:w16cex="http://schemas.microsoft.com/office/word/2018/wordml/cex" xmlns:w16cid="http://schemas.microsoft.com/office/word/2016/wordml/cid" xmlns:w16="http://schemas.microsoft.com/office/word/2018/wordml" xmlns:w16du="http://schemas.microsoft.com/office/word/2023/wordml/word16du" xmlns:w16sdtdh="http://schemas.microsoft.com/office/word/2020/wordml/sdtdatahash" xmlns:w16se="http://schemas.microsoft.com/office/word/2015/wordml/symex" xmlns:wpg="http://schemas.microsoft.com/office/word/2010/wordprocessingGroup" xmlns:wpi="http://schemas.microsoft.com/office/word/2010/wordprocessingInk" xmlns:wne="http://schemas.microsoft.com/office/word/2006/wordml" xmlns:wps="http://schemas.microsoft.com/office/word/2010/wordprocessingShape" mc:Ignorable="w14 w15 w16se w16cid w16 w16cex w16sdtdh w16du wp14">
+  <w:p>
+    <w:pPr>
+      <w:pStyle w:val="Header"/>
+    </w:pPr>
+    <w:r>
+      <w:t>CSIS 2810-Fall-2025</w:t>
+    </w:r>
+    <w:r>
+      <w:ptab w:relativeTo="margin" w:alignment="center" w:leader="none"/>
+    </w:r>
+    <w:r>
+      <w:t>Chapter 1 Assignment</w:t>
+    </w:r>
+    <w:r>
+      <w:ptab w:relativeTo="margin" w:alignment="right" w:leader="none"/>
+    </w:r>
+    <w:r>
+      <w:t>Kamdon Bird</w:t>
+    </w:r>
+  </w:p>
+</w:hdr>
+</file>
+
 <file path=word/numbering.xml><?xml version="1.0" encoding="utf-8"?>
 <w:numbering xmlns:wpc="http://schemas.microsoft.com/office/word/2010/wordprocessingCanvas" xmlns:cx="http://schemas.microsoft.com/office/drawing/2014/chartex" xmlns:cx1="http://schemas.microsoft.com/office/drawing/2015/9/8/chartex" xmlns:cx2="http://schemas.microsoft.com/office/drawing/2015/10/21/chartex" xmlns:cx3="http://schemas.microsoft.com/office/drawing/2016/5/9/chartex" xmlns:cx4="http://schemas.microsoft.com/office/drawing/2016/5/10/chartex" xmlns:cx5="http://schemas.microsoft.com/office/drawing/2016/5/11/chartex" xmlns:cx6="http://schemas.microsoft.com/office/drawing/2016/5/12/chartex" xmlns:cx7="http://schemas.microsoft.com/office/drawing/2016/5/13/chartex" xmlns:cx8="http://schemas.microsoft.com/office/drawing/2016/5/14/chartex" xmlns:mc="http://schemas.openxmlformats.org/markup-compatibility/2006" xmlns:aink="http://schemas.microsoft.com/office/drawing/2016/ink" xmlns:am3d="http://schemas.microsoft.com/office/drawing/2017/model3d" xmlns:o="urn:schemas-microsoft-com:office:office" xmlns:oel="http://schemas.microsoft.com/office/2019/extlst" xmlns:r="http://schemas.openxmlformats.org/officeDocument/2006/relationships" xmlns:m="http://schemas.openxmlformats.org/officeDocument/2006/math" xmlns:v="urn:schemas-microsoft-com:vml" xmlns:wp14="http://schemas.microsoft.com/office/word/2010/wordprocessingDrawing" xmlns:wp="http://schemas.openxmlformats.org/drawingml/2006/wordprocessingDrawing" xmlns:w10="urn:schemas-microsoft-com:office:word" xmlns:w="http://schemas.openxmlformats.org/wordprocessingml/2006/main" xmlns:w14="http://schemas.microsoft.com/office/word/2010/wordml" xmlns:w15="http://schemas.microsoft.com/office/word/2012/wordml" xmlns:w16cex="http://schemas.microsoft.com/office/word/2018/wordml/cex" xmlns:w16cid="http://schemas.microsoft.com/office/word/2016/wordml/cid" xmlns:w16="http://schemas.microsoft.com/office/word/2018/wordml" xmlns:w16du="http://schemas.microsoft.com/office/word/2023/wordml/word16du" xmlns:w16sdtdh="http://schemas.microsoft.com/office/word/2020/wordml/sdtdatahash" xmlns:w16se="http://schemas.microsoft.com/office/word/2015/wordml/symex" xmlns:wpg="http://schemas.microsoft.com/office/word/2010/wordprocessingGroup" xmlns:wpi="http://schemas.microsoft.com/office/word/2010/wordprocessingInk" xmlns:wne="http://schemas.microsoft.com/office/word/2006/wordml" xmlns:wps="http://schemas.microsoft.com/office/word/2010/wordprocessingShape" mc:Ignorable="w14 w15 w16se w16cid w16 w16cex w16sdtdh w16du wp14">
   <w:abstractNum w:abstractNumId="0" w15:restartNumberingAfterBreak="0">
@@ -410,9 +3151,9 @@
       <w:lvlJc w:val="left"/>
       <w:pPr>
         <w:tabs>
-          <w:tab w:val="num" w:pos="720"/>
-        </w:tabs>
-        <w:ind w:left="720" w:hanging="360"/>
+          <w:tab w:val="num" w:pos="360"/>
+        </w:tabs>
+        <w:ind w:left="360" w:hanging="360"/>
       </w:pPr>
     </w:lvl>
     <w:lvl w:ilvl="1" w:tentative="1">
@@ -422,9 +3163,9 @@
       <w:lvlJc w:val="left"/>
       <w:pPr>
         <w:tabs>
-          <w:tab w:val="num" w:pos="1440"/>
-        </w:tabs>
-        <w:ind w:left="1440" w:hanging="360"/>
+          <w:tab w:val="num" w:pos="1080"/>
+        </w:tabs>
+        <w:ind w:left="1080" w:hanging="360"/>
       </w:pPr>
     </w:lvl>
     <w:lvl w:ilvl="2" w:tentative="1">
@@ -434,9 +3175,9 @@
       <w:lvlJc w:val="left"/>
       <w:pPr>
         <w:tabs>
-          <w:tab w:val="num" w:pos="2160"/>
-        </w:tabs>
-        <w:ind w:left="2160" w:hanging="360"/>
+          <w:tab w:val="num" w:pos="1800"/>
+        </w:tabs>
+        <w:ind w:left="1800" w:hanging="360"/>
       </w:pPr>
     </w:lvl>
     <w:lvl w:ilvl="3" w:tentative="1">
@@ -446,9 +3187,9 @@
       <w:lvlJc w:val="left"/>
       <w:pPr>
         <w:tabs>
-          <w:tab w:val="num" w:pos="2880"/>
-        </w:tabs>
-        <w:ind w:left="2880" w:hanging="360"/>
+          <w:tab w:val="num" w:pos="2520"/>
+        </w:tabs>
+        <w:ind w:left="2520" w:hanging="360"/>
       </w:pPr>
     </w:lvl>
     <w:lvl w:ilvl="4" w:tentative="1">
@@ -458,9 +3199,9 @@
       <w:lvlJc w:val="left"/>
       <w:pPr>
         <w:tabs>
-          <w:tab w:val="num" w:pos="3600"/>
-        </w:tabs>
-        <w:ind w:left="3600" w:hanging="360"/>
+          <w:tab w:val="num" w:pos="3240"/>
+        </w:tabs>
+        <w:ind w:left="3240" w:hanging="360"/>
       </w:pPr>
     </w:lvl>
     <w:lvl w:ilvl="5" w:tentative="1">
@@ -470,9 +3211,9 @@
       <w:lvlJc w:val="left"/>
       <w:pPr>
         <w:tabs>
-          <w:tab w:val="num" w:pos="4320"/>
-        </w:tabs>
-        <w:ind w:left="4320" w:hanging="360"/>
+          <w:tab w:val="num" w:pos="3960"/>
+        </w:tabs>
+        <w:ind w:left="3960" w:hanging="360"/>
       </w:pPr>
     </w:lvl>
     <w:lvl w:ilvl="6" w:tentative="1">
@@ -482,9 +3223,9 @@
       <w:lvlJc w:val="left"/>
       <w:pPr>
         <w:tabs>
-          <w:tab w:val="num" w:pos="5040"/>
-        </w:tabs>
-        <w:ind w:left="5040" w:hanging="360"/>
+          <w:tab w:val="num" w:pos="4680"/>
+        </w:tabs>
+        <w:ind w:left="4680" w:hanging="360"/>
       </w:pPr>
     </w:lvl>
     <w:lvl w:ilvl="7" w:tentative="1">
@@ -494,9 +3235,9 @@
       <w:lvlJc w:val="left"/>
       <w:pPr>
         <w:tabs>
-          <w:tab w:val="num" w:pos="5760"/>
-        </w:tabs>
-        <w:ind w:left="5760" w:hanging="360"/>
+          <w:tab w:val="num" w:pos="5400"/>
+        </w:tabs>
+        <w:ind w:left="5400" w:hanging="360"/>
       </w:pPr>
     </w:lvl>
     <w:lvl w:ilvl="8" w:tentative="1">
@@ -506,9 +3247,9 @@
       <w:lvlJc w:val="left"/>
       <w:pPr>
         <w:tabs>
-          <w:tab w:val="num" w:pos="6480"/>
-        </w:tabs>
-        <w:ind w:left="6480" w:hanging="360"/>
+          <w:tab w:val="num" w:pos="6120"/>
+        </w:tabs>
+        <w:ind w:left="6120" w:hanging="360"/>
       </w:pPr>
     </w:lvl>
   </w:abstractNum>
@@ -523,9 +3264,9 @@
       <w:lvlJc w:val="left"/>
       <w:pPr>
         <w:tabs>
-          <w:tab w:val="num" w:pos="720"/>
-        </w:tabs>
-        <w:ind w:left="720" w:hanging="360"/>
+          <w:tab w:val="num" w:pos="360"/>
+        </w:tabs>
+        <w:ind w:left="360" w:hanging="360"/>
       </w:pPr>
     </w:lvl>
     <w:lvl w:ilvl="1" w:tentative="1">
@@ -535,9 +3276,9 @@
       <w:lvlJc w:val="left"/>
       <w:pPr>
         <w:tabs>
-          <w:tab w:val="num" w:pos="1440"/>
-        </w:tabs>
-        <w:ind w:left="1440" w:hanging="360"/>
+          <w:tab w:val="num" w:pos="1080"/>
+        </w:tabs>
+        <w:ind w:left="1080" w:hanging="360"/>
       </w:pPr>
     </w:lvl>
     <w:lvl w:ilvl="2" w:tentative="1">
@@ -547,9 +3288,9 @@
       <w:lvlJc w:val="left"/>
       <w:pPr>
         <w:tabs>
-          <w:tab w:val="num" w:pos="2160"/>
-        </w:tabs>
-        <w:ind w:left="2160" w:hanging="360"/>
+          <w:tab w:val="num" w:pos="1800"/>
+        </w:tabs>
+        <w:ind w:left="1800" w:hanging="360"/>
       </w:pPr>
     </w:lvl>
     <w:lvl w:ilvl="3" w:tentative="1">
@@ -559,9 +3300,9 @@
       <w:lvlJc w:val="left"/>
       <w:pPr>
         <w:tabs>
-          <w:tab w:val="num" w:pos="2880"/>
-        </w:tabs>
-        <w:ind w:left="2880" w:hanging="360"/>
+          <w:tab w:val="num" w:pos="2520"/>
+        </w:tabs>
+        <w:ind w:left="2520" w:hanging="360"/>
       </w:pPr>
     </w:lvl>
     <w:lvl w:ilvl="4" w:tentative="1">
@@ -571,9 +3312,9 @@
       <w:lvlJc w:val="left"/>
       <w:pPr>
         <w:tabs>
-          <w:tab w:val="num" w:pos="3600"/>
-        </w:tabs>
-        <w:ind w:left="3600" w:hanging="360"/>
+          <w:tab w:val="num" w:pos="3240"/>
+        </w:tabs>
+        <w:ind w:left="3240" w:hanging="360"/>
       </w:pPr>
     </w:lvl>
     <w:lvl w:ilvl="5" w:tentative="1">
@@ -583,9 +3324,9 @@
       <w:lvlJc w:val="left"/>
       <w:pPr>
         <w:tabs>
-          <w:tab w:val="num" w:pos="4320"/>
-        </w:tabs>
-        <w:ind w:left="4320" w:hanging="360"/>
+          <w:tab w:val="num" w:pos="3960"/>
+        </w:tabs>
+        <w:ind w:left="3960" w:hanging="360"/>
       </w:pPr>
     </w:lvl>
     <w:lvl w:ilvl="6" w:tentative="1">
@@ -595,9 +3336,9 @@
       <w:lvlJc w:val="left"/>
       <w:pPr>
         <w:tabs>
-          <w:tab w:val="num" w:pos="5040"/>
-        </w:tabs>
-        <w:ind w:left="5040" w:hanging="360"/>
+          <w:tab w:val="num" w:pos="4680"/>
+        </w:tabs>
+        <w:ind w:left="4680" w:hanging="360"/>
       </w:pPr>
     </w:lvl>
     <w:lvl w:ilvl="7" w:tentative="1">
@@ -607,9 +3348,9 @@
       <w:lvlJc w:val="left"/>
       <w:pPr>
         <w:tabs>
-          <w:tab w:val="num" w:pos="5760"/>
-        </w:tabs>
-        <w:ind w:left="5760" w:hanging="360"/>
+          <w:tab w:val="num" w:pos="5400"/>
+        </w:tabs>
+        <w:ind w:left="5400" w:hanging="360"/>
       </w:pPr>
     </w:lvl>
     <w:lvl w:ilvl="8" w:tentative="1">
@@ -619,13 +3360,397 @@
       <w:lvlJc w:val="left"/>
       <w:pPr>
         <w:tabs>
-          <w:tab w:val="num" w:pos="6480"/>
-        </w:tabs>
-        <w:ind w:left="6480" w:hanging="360"/>
+          <w:tab w:val="num" w:pos="6120"/>
+        </w:tabs>
+        <w:ind w:left="6120" w:hanging="360"/>
       </w:pPr>
     </w:lvl>
   </w:abstractNum>
   <w:abstractNum w:abstractNumId="3" w15:restartNumberingAfterBreak="0">
+    <w:nsid w:val="579E063E"/>
+    <w:multiLevelType w:val="multilevel"/>
+    <w:tmpl w:val="4092A1FC"/>
+    <w:lvl w:ilvl="0">
+      <w:start w:val="1"/>
+      <w:numFmt w:val="decimal"/>
+      <w:lvlText w:val="%1"/>
+      <w:lvlJc w:val="left"/>
+      <w:pPr>
+        <w:ind w:left="360" w:hanging="360"/>
+      </w:pPr>
+      <w:rPr>
+        <w:rFonts w:ascii="Calibri" w:hAnsi="Calibri" w:hint="default"/>
+        <w:sz w:val="22"/>
+      </w:rPr>
+    </w:lvl>
+    <w:lvl w:ilvl="1">
+      <w:start w:val="1"/>
+      <w:numFmt w:val="decimal"/>
+      <w:lvlText w:val="%1.%2"/>
+      <w:lvlJc w:val="left"/>
+      <w:pPr>
+        <w:ind w:left="360" w:hanging="360"/>
+      </w:pPr>
+      <w:rPr>
+        <w:rFonts w:ascii="Calibri" w:hAnsi="Calibri" w:hint="default"/>
+        <w:sz w:val="22"/>
+      </w:rPr>
+    </w:lvl>
+    <w:lvl w:ilvl="2">
+      <w:start w:val="1"/>
+      <w:numFmt w:val="decimal"/>
+      <w:lvlText w:val="%1.%2.%3"/>
+      <w:lvlJc w:val="left"/>
+      <w:pPr>
+        <w:ind w:left="720" w:hanging="720"/>
+      </w:pPr>
+      <w:rPr>
+        <w:rFonts w:ascii="Calibri" w:hAnsi="Calibri" w:hint="default"/>
+        <w:sz w:val="22"/>
+      </w:rPr>
+    </w:lvl>
+    <w:lvl w:ilvl="3">
+      <w:start w:val="1"/>
+      <w:numFmt w:val="decimal"/>
+      <w:lvlText w:val="%1.%2.%3.%4"/>
+      <w:lvlJc w:val="left"/>
+      <w:pPr>
+        <w:ind w:left="1080" w:hanging="1080"/>
+      </w:pPr>
+      <w:rPr>
+        <w:rFonts w:ascii="Calibri" w:hAnsi="Calibri" w:hint="default"/>
+        <w:sz w:val="22"/>
+      </w:rPr>
+    </w:lvl>
+    <w:lvl w:ilvl="4">
+      <w:start w:val="1"/>
+      <w:numFmt w:val="decimal"/>
+      <w:lvlText w:val="%1.%2.%3.%4.%5"/>
+      <w:lvlJc w:val="left"/>
+      <w:pPr>
+        <w:ind w:left="1080" w:hanging="1080"/>
+      </w:pPr>
+      <w:rPr>
+        <w:rFonts w:ascii="Calibri" w:hAnsi="Calibri" w:hint="default"/>
+        <w:sz w:val="22"/>
+      </w:rPr>
+    </w:lvl>
+    <w:lvl w:ilvl="5">
+      <w:start w:val="1"/>
+      <w:numFmt w:val="decimal"/>
+      <w:lvlText w:val="%1.%2.%3.%4.%5.%6"/>
+      <w:lvlJc w:val="left"/>
+      <w:pPr>
+        <w:ind w:left="1440" w:hanging="1440"/>
+      </w:pPr>
+      <w:rPr>
+        <w:rFonts w:ascii="Calibri" w:hAnsi="Calibri" w:hint="default"/>
+        <w:sz w:val="22"/>
+      </w:rPr>
+    </w:lvl>
+    <w:lvl w:ilvl="6">
+      <w:start w:val="1"/>
+      <w:numFmt w:val="decimal"/>
+      <w:lvlText w:val="%1.%2.%3.%4.%5.%6.%7"/>
+      <w:lvlJc w:val="left"/>
+      <w:pPr>
+        <w:ind w:left="1440" w:hanging="1440"/>
+      </w:pPr>
+      <w:rPr>
+        <w:rFonts w:ascii="Calibri" w:hAnsi="Calibri" w:hint="default"/>
+        <w:sz w:val="22"/>
+      </w:rPr>
+    </w:lvl>
+    <w:lvl w:ilvl="7">
+      <w:start w:val="1"/>
+      <w:numFmt w:val="decimal"/>
+      <w:lvlText w:val="%1.%2.%3.%4.%5.%6.%7.%8"/>
+      <w:lvlJc w:val="left"/>
+      <w:pPr>
+        <w:ind w:left="1800" w:hanging="1800"/>
+      </w:pPr>
+      <w:rPr>
+        <w:rFonts w:ascii="Calibri" w:hAnsi="Calibri" w:hint="default"/>
+        <w:sz w:val="22"/>
+      </w:rPr>
+    </w:lvl>
+    <w:lvl w:ilvl="8">
+      <w:start w:val="1"/>
+      <w:numFmt w:val="decimal"/>
+      <w:lvlText w:val="%1.%2.%3.%4.%5.%6.%7.%8.%9"/>
+      <w:lvlJc w:val="left"/>
+      <w:pPr>
+        <w:ind w:left="2160" w:hanging="2160"/>
+      </w:pPr>
+      <w:rPr>
+        <w:rFonts w:ascii="Calibri" w:hAnsi="Calibri" w:hint="default"/>
+        <w:sz w:val="22"/>
+      </w:rPr>
+    </w:lvl>
+  </w:abstractNum>
+  <w:abstractNum w:abstractNumId="4" w15:restartNumberingAfterBreak="0">
+    <w:nsid w:val="57BE6AE5"/>
+    <w:multiLevelType w:val="multilevel"/>
+    <w:tmpl w:val="46687A26"/>
+    <w:lvl w:ilvl="0">
+      <w:start w:val="1"/>
+      <w:numFmt w:val="decimal"/>
+      <w:lvlText w:val="%1."/>
+      <w:lvlJc w:val="left"/>
+      <w:pPr>
+        <w:tabs>
+          <w:tab w:val="num" w:pos="720"/>
+        </w:tabs>
+        <w:ind w:left="720" w:hanging="720"/>
+      </w:pPr>
+    </w:lvl>
+    <w:lvl w:ilvl="1">
+      <w:start w:val="1"/>
+      <w:numFmt w:val="decimal"/>
+      <w:lvlText w:val="%2."/>
+      <w:lvlJc w:val="left"/>
+      <w:pPr>
+        <w:tabs>
+          <w:tab w:val="num" w:pos="1440"/>
+        </w:tabs>
+        <w:ind w:left="1440" w:hanging="720"/>
+      </w:pPr>
+    </w:lvl>
+    <w:lvl w:ilvl="2">
+      <w:start w:val="1"/>
+      <w:numFmt w:val="decimal"/>
+      <w:lvlText w:val="%3."/>
+      <w:lvlJc w:val="left"/>
+      <w:pPr>
+        <w:tabs>
+          <w:tab w:val="num" w:pos="2160"/>
+        </w:tabs>
+        <w:ind w:left="2160" w:hanging="720"/>
+      </w:pPr>
+    </w:lvl>
+    <w:lvl w:ilvl="3">
+      <w:start w:val="1"/>
+      <w:numFmt w:val="decimal"/>
+      <w:lvlText w:val="%4."/>
+      <w:lvlJc w:val="left"/>
+      <w:pPr>
+        <w:tabs>
+          <w:tab w:val="num" w:pos="2880"/>
+        </w:tabs>
+        <w:ind w:left="2880" w:hanging="720"/>
+      </w:pPr>
+    </w:lvl>
+    <w:lvl w:ilvl="4">
+      <w:start w:val="1"/>
+      <w:numFmt w:val="decimal"/>
+      <w:lvlText w:val="%5."/>
+      <w:lvlJc w:val="left"/>
+      <w:pPr>
+        <w:tabs>
+          <w:tab w:val="num" w:pos="3600"/>
+        </w:tabs>
+        <w:ind w:left="3600" w:hanging="720"/>
+      </w:pPr>
+    </w:lvl>
+    <w:lvl w:ilvl="5">
+      <w:start w:val="1"/>
+      <w:numFmt w:val="decimal"/>
+      <w:lvlText w:val="%6."/>
+      <w:lvlJc w:val="left"/>
+      <w:pPr>
+        <w:tabs>
+          <w:tab w:val="num" w:pos="4320"/>
+        </w:tabs>
+        <w:ind w:left="4320" w:hanging="720"/>
+      </w:pPr>
+    </w:lvl>
+    <w:lvl w:ilvl="6">
+      <w:start w:val="1"/>
+      <w:numFmt w:val="decimal"/>
+      <w:lvlText w:val="%7."/>
+      <w:lvlJc w:val="left"/>
+      <w:pPr>
+        <w:tabs>
+          <w:tab w:val="num" w:pos="5040"/>
+        </w:tabs>
+        <w:ind w:left="5040" w:hanging="720"/>
+      </w:pPr>
+    </w:lvl>
+    <w:lvl w:ilvl="7">
+      <w:start w:val="1"/>
+      <w:numFmt w:val="decimal"/>
+      <w:lvlText w:val="%8."/>
+      <w:lvlJc w:val="left"/>
+      <w:pPr>
+        <w:tabs>
+          <w:tab w:val="num" w:pos="5760"/>
+        </w:tabs>
+        <w:ind w:left="5760" w:hanging="720"/>
+      </w:pPr>
+    </w:lvl>
+    <w:lvl w:ilvl="8">
+      <w:start w:val="1"/>
+      <w:numFmt w:val="decimal"/>
+      <w:lvlText w:val="%9."/>
+      <w:lvlJc w:val="left"/>
+      <w:pPr>
+        <w:tabs>
+          <w:tab w:val="num" w:pos="6480"/>
+        </w:tabs>
+        <w:ind w:left="6480" w:hanging="720"/>
+      </w:pPr>
+    </w:lvl>
+  </w:abstractNum>
+  <w:abstractNum w:abstractNumId="5" w15:restartNumberingAfterBreak="0">
+    <w:nsid w:val="663B3F86"/>
+    <w:multiLevelType w:val="multilevel"/>
+    <w:tmpl w:val="6B02B336"/>
+    <w:lvl w:ilvl="0">
+      <w:start w:val="1"/>
+      <w:numFmt w:val="bullet"/>
+      <w:lvlText w:val=""/>
+      <w:lvlJc w:val="left"/>
+      <w:pPr>
+        <w:tabs>
+          <w:tab w:val="num" w:pos="720"/>
+        </w:tabs>
+        <w:ind w:left="720" w:hanging="360"/>
+      </w:pPr>
+      <w:rPr>
+        <w:rFonts w:ascii="Symbol" w:hAnsi="Symbol" w:hint="default"/>
+        <w:sz w:val="20"/>
+      </w:rPr>
+    </w:lvl>
+    <w:lvl w:ilvl="1" w:tentative="1">
+      <w:start w:val="1"/>
+      <w:numFmt w:val="bullet"/>
+      <w:lvlText w:val="o"/>
+      <w:lvlJc w:val="left"/>
+      <w:pPr>
+        <w:tabs>
+          <w:tab w:val="num" w:pos="1440"/>
+        </w:tabs>
+        <w:ind w:left="1440" w:hanging="360"/>
+      </w:pPr>
+      <w:rPr>
+        <w:rFonts w:ascii="Courier New" w:hAnsi="Courier New" w:hint="default"/>
+        <w:sz w:val="20"/>
+      </w:rPr>
+    </w:lvl>
+    <w:lvl w:ilvl="2" w:tentative="1">
+      <w:start w:val="1"/>
+      <w:numFmt w:val="bullet"/>
+      <w:lvlText w:val=""/>
+      <w:lvlJc w:val="left"/>
+      <w:pPr>
+        <w:tabs>
+          <w:tab w:val="num" w:pos="2160"/>
+        </w:tabs>
+        <w:ind w:left="2160" w:hanging="360"/>
+      </w:pPr>
+      <w:rPr>
+        <w:rFonts w:ascii="Wingdings" w:hAnsi="Wingdings" w:hint="default"/>
+        <w:sz w:val="20"/>
+      </w:rPr>
+    </w:lvl>
+    <w:lvl w:ilvl="3" w:tentative="1">
+      <w:start w:val="1"/>
+      <w:numFmt w:val="bullet"/>
+      <w:lvlText w:val=""/>
+      <w:lvlJc w:val="left"/>
+      <w:pPr>
+        <w:tabs>
+          <w:tab w:val="num" w:pos="2880"/>
+        </w:tabs>
+        <w:ind w:left="2880" w:hanging="360"/>
+      </w:pPr>
+      <w:rPr>
+        <w:rFonts w:ascii="Wingdings" w:hAnsi="Wingdings" w:hint="default"/>
+        <w:sz w:val="20"/>
+      </w:rPr>
+    </w:lvl>
+    <w:lvl w:ilvl="4" w:tentative="1">
+      <w:start w:val="1"/>
+      <w:numFmt w:val="bullet"/>
+      <w:lvlText w:val=""/>
+      <w:lvlJc w:val="left"/>
+      <w:pPr>
+        <w:tabs>
+          <w:tab w:val="num" w:pos="3600"/>
+        </w:tabs>
+        <w:ind w:left="3600" w:hanging="360"/>
+      </w:pPr>
+      <w:rPr>
+        <w:rFonts w:ascii="Wingdings" w:hAnsi="Wingdings" w:hint="default"/>
+        <w:sz w:val="20"/>
+      </w:rPr>
+    </w:lvl>
+    <w:lvl w:ilvl="5" w:tentative="1">
+      <w:start w:val="1"/>
+      <w:numFmt w:val="bullet"/>
+      <w:lvlText w:val=""/>
+      <w:lvlJc w:val="left"/>
+      <w:pPr>
+        <w:tabs>
+          <w:tab w:val="num" w:pos="4320"/>
+        </w:tabs>
+        <w:ind w:left="4320" w:hanging="360"/>
+      </w:pPr>
+      <w:rPr>
+        <w:rFonts w:ascii="Wingdings" w:hAnsi="Wingdings" w:hint="default"/>
+        <w:sz w:val="20"/>
+      </w:rPr>
+    </w:lvl>
+    <w:lvl w:ilvl="6" w:tentative="1">
+      <w:start w:val="1"/>
+      <w:numFmt w:val="bullet"/>
+      <w:lvlText w:val=""/>
+      <w:lvlJc w:val="left"/>
+      <w:pPr>
+        <w:tabs>
+          <w:tab w:val="num" w:pos="5040"/>
+        </w:tabs>
+        <w:ind w:left="5040" w:hanging="360"/>
+      </w:pPr>
+      <w:rPr>
+        <w:rFonts w:ascii="Wingdings" w:hAnsi="Wingdings" w:hint="default"/>
+        <w:sz w:val="20"/>
+      </w:rPr>
+    </w:lvl>
+    <w:lvl w:ilvl="7" w:tentative="1">
+      <w:start w:val="1"/>
+      <w:numFmt w:val="bullet"/>
+      <w:lvlText w:val=""/>
+      <w:lvlJc w:val="left"/>
+      <w:pPr>
+        <w:tabs>
+          <w:tab w:val="num" w:pos="5760"/>
+        </w:tabs>
+        <w:ind w:left="5760" w:hanging="360"/>
+      </w:pPr>
+      <w:rPr>
+        <w:rFonts w:ascii="Wingdings" w:hAnsi="Wingdings" w:hint="default"/>
+        <w:sz w:val="20"/>
+      </w:rPr>
+    </w:lvl>
+    <w:lvl w:ilvl="8" w:tentative="1">
+      <w:start w:val="1"/>
+      <w:numFmt w:val="bullet"/>
+      <w:lvlText w:val=""/>
+      <w:lvlJc w:val="left"/>
+      <w:pPr>
+        <w:tabs>
+          <w:tab w:val="num" w:pos="6480"/>
+        </w:tabs>
+        <w:ind w:left="6480" w:hanging="360"/>
+      </w:pPr>
+      <w:rPr>
+        <w:rFonts w:ascii="Wingdings" w:hAnsi="Wingdings" w:hint="default"/>
+        <w:sz w:val="20"/>
+      </w:rPr>
+    </w:lvl>
+  </w:abstractNum>
+  <w:abstractNum w:abstractNumId="6" w15:restartNumberingAfterBreak="0">
     <w:nsid w:val="74EF4ABF"/>
     <w:multiLevelType w:val="multilevel"/>
     <w:tmpl w:val="9392ABF8"/>
@@ -775,7 +3900,7 @@
     </w:lvl>
   </w:abstractNum>
   <w:num w:numId="1" w16cid:durableId="2033719577">
-    <w:abstractNumId w:val="3"/>
+    <w:abstractNumId w:val="6"/>
   </w:num>
   <w:num w:numId="2" w16cid:durableId="1252280581">
     <w:abstractNumId w:val="0"/>
@@ -785,6 +3910,15 @@
   </w:num>
   <w:num w:numId="4" w16cid:durableId="1413819146">
     <w:abstractNumId w:val="1"/>
+  </w:num>
+  <w:num w:numId="5" w16cid:durableId="1496847636">
+    <w:abstractNumId w:val="5"/>
+  </w:num>
+  <w:num w:numId="6" w16cid:durableId="1664814153">
+    <w:abstractNumId w:val="3"/>
+  </w:num>
+  <w:num w:numId="7" w16cid:durableId="1288974998">
+    <w:abstractNumId w:val="4"/>
   </w:num>
 </w:numbering>
 </file>
@@ -1392,6 +4526,7 @@
   <w:style w:type="character" w:default="1" w:styleId="DefaultParagraphFont">
     <w:name w:val="Default Paragraph Font"/>
     <w:uiPriority w:val="1"/>
+    <w:semiHidden/>
     <w:unhideWhenUsed/>
   </w:style>
   <w:style w:type="table" w:default="1" w:styleId="TableNormal">
@@ -1705,6 +4840,112 @@
       <w:spacing w:val="5"/>
     </w:rPr>
   </w:style>
+  <w:style w:type="paragraph" w:styleId="Header">
+    <w:name w:val="header"/>
+    <w:basedOn w:val="Normal"/>
+    <w:link w:val="HeaderChar"/>
+    <w:uiPriority w:val="99"/>
+    <w:unhideWhenUsed/>
+    <w:rsid w:val="0017170F"/>
+    <w:pPr>
+      <w:tabs>
+        <w:tab w:val="center" w:pos="4680"/>
+        <w:tab w:val="right" w:pos="9360"/>
+      </w:tabs>
+      <w:spacing w:after="0" w:line="240" w:lineRule="auto"/>
+    </w:pPr>
+  </w:style>
+  <w:style w:type="character" w:customStyle="1" w:styleId="HeaderChar">
+    <w:name w:val="Header Char"/>
+    <w:basedOn w:val="DefaultParagraphFont"/>
+    <w:link w:val="Header"/>
+    <w:uiPriority w:val="99"/>
+    <w:rsid w:val="0017170F"/>
+  </w:style>
+  <w:style w:type="paragraph" w:styleId="Footer">
+    <w:name w:val="footer"/>
+    <w:basedOn w:val="Normal"/>
+    <w:link w:val="FooterChar"/>
+    <w:uiPriority w:val="99"/>
+    <w:unhideWhenUsed/>
+    <w:rsid w:val="0017170F"/>
+    <w:pPr>
+      <w:tabs>
+        <w:tab w:val="center" w:pos="4680"/>
+        <w:tab w:val="right" w:pos="9360"/>
+      </w:tabs>
+      <w:spacing w:after="0" w:line="240" w:lineRule="auto"/>
+    </w:pPr>
+  </w:style>
+  <w:style w:type="character" w:customStyle="1" w:styleId="FooterChar">
+    <w:name w:val="Footer Char"/>
+    <w:basedOn w:val="DefaultParagraphFont"/>
+    <w:link w:val="Footer"/>
+    <w:uiPriority w:val="99"/>
+    <w:rsid w:val="0017170F"/>
+  </w:style>
+  <w:style w:type="paragraph" w:styleId="NormalWeb">
+    <w:name w:val="Normal (Web)"/>
+    <w:basedOn w:val="Normal"/>
+    <w:uiPriority w:val="99"/>
+    <w:semiHidden/>
+    <w:unhideWhenUsed/>
+    <w:rsid w:val="00D82A7E"/>
+    <w:pPr>
+      <w:spacing w:before="100" w:beforeAutospacing="1" w:after="100" w:afterAutospacing="1" w:line="240" w:lineRule="auto"/>
+    </w:pPr>
+    <w:rPr>
+      <w:rFonts w:ascii="Times New Roman" w:eastAsia="Times New Roman" w:hAnsi="Times New Roman" w:cs="Times New Roman"/>
+      <w:kern w:val="0"/>
+      <w14:ligatures w14:val="none"/>
+    </w:rPr>
+  </w:style>
+  <w:style w:type="character" w:styleId="Strong">
+    <w:name w:val="Strong"/>
+    <w:basedOn w:val="DefaultParagraphFont"/>
+    <w:uiPriority w:val="22"/>
+    <w:qFormat/>
+    <w:rsid w:val="00D82A7E"/>
+    <w:rPr>
+      <w:b/>
+      <w:bCs/>
+    </w:rPr>
+  </w:style>
+  <w:style w:type="character" w:customStyle="1" w:styleId="katex-mathml">
+    <w:name w:val="katex-mathml"/>
+    <w:basedOn w:val="DefaultParagraphFont"/>
+    <w:rsid w:val="00D82A7E"/>
+  </w:style>
+  <w:style w:type="character" w:customStyle="1" w:styleId="mord">
+    <w:name w:val="mord"/>
+    <w:basedOn w:val="DefaultParagraphFont"/>
+    <w:rsid w:val="00D82A7E"/>
+  </w:style>
+  <w:style w:type="character" w:customStyle="1" w:styleId="mrel">
+    <w:name w:val="mrel"/>
+    <w:basedOn w:val="DefaultParagraphFont"/>
+    <w:rsid w:val="00D82A7E"/>
+  </w:style>
+  <w:style w:type="character" w:customStyle="1" w:styleId="mopen">
+    <w:name w:val="mopen"/>
+    <w:basedOn w:val="DefaultParagraphFont"/>
+    <w:rsid w:val="00D82A7E"/>
+  </w:style>
+  <w:style w:type="character" w:customStyle="1" w:styleId="mbin">
+    <w:name w:val="mbin"/>
+    <w:basedOn w:val="DefaultParagraphFont"/>
+    <w:rsid w:val="00D82A7E"/>
+  </w:style>
+  <w:style w:type="character" w:customStyle="1" w:styleId="mclose">
+    <w:name w:val="mclose"/>
+    <w:basedOn w:val="DefaultParagraphFont"/>
+    <w:rsid w:val="00D82A7E"/>
+  </w:style>
+  <w:style w:type="numbering" w:customStyle="1" w:styleId="CurrentList1">
+    <w:name w:val="Current List1"/>
+    <w:uiPriority w:val="99"/>
+    <w:rsid w:val="00FC41EB"/>
+  </w:style>
 </w:styles>
 </file>
 

</xml_diff>